<commit_message>
major changes to seminar report
</commit_message>
<xml_diff>
--- a/Anlin Albert/Human Activity Recognition/Documentation/Project Report (Part 3).docx
+++ b/Anlin Albert/Human Activity Recognition/Documentation/Project Report (Part 3).docx
@@ -4389,6 +4389,13 @@
     </w:p>
     <w:sdt>
       <w:sdtPr>
+        <w:rPr>
+          <w:rFonts w:ascii="Times New Roman" w:eastAsiaTheme="minorHAnsi" w:hAnsi="Times New Roman" w:cs="Calibri"/>
+          <w:bCs w:val="0"/>
+          <w:color w:val="auto"/>
+          <w:sz w:val="24"/>
+          <w:lang w:val="en-IN" w:eastAsia="en-US"/>
+        </w:rPr>
         <w:id w:val="-763771195"/>
         <w:docPartObj>
           <w:docPartGallery w:val="Table of Contents"/>
@@ -4397,12 +4404,8 @@
       </w:sdtPr>
       <w:sdtEndPr>
         <w:rPr>
-          <w:rFonts w:ascii="Times New Roman" w:eastAsiaTheme="minorHAnsi" w:hAnsi="Times New Roman" w:cs="Calibri"/>
           <w:b/>
           <w:noProof/>
-          <w:color w:val="auto"/>
-          <w:sz w:val="24"/>
-          <w:lang w:val="en-IN" w:eastAsia="en-US"/>
         </w:rPr>
       </w:sdtEndPr>
       <w:sdtContent>
@@ -7233,14 +7236,30 @@
       <w:r>
         <w:t xml:space="preserve">Figure </w:t>
       </w:r>
-      <w:fldSimple w:instr=" SEQ Figure \* ARABIC ">
-        <w:r>
-          <w:rPr>
-            <w:noProof/>
-          </w:rPr>
-          <w:t>1</w:t>
-        </w:r>
-      </w:fldSimple>
+      <w:r>
+        <w:fldChar w:fldCharType="begin"/>
+      </w:r>
+      <w:r>
+        <w:instrText xml:space="preserve"> </w:instrText>
+      </w:r>
+      <w:r>
+        <w:instrText xml:space="preserve">SEQ Figure \* ARABIC </w:instrText>
+      </w:r>
+      <w:r>
+        <w:fldChar w:fldCharType="separate"/>
+      </w:r>
+      <w:r>
+        <w:rPr>
+          <w:noProof/>
+        </w:rPr>
+        <w:t>1</w:t>
+      </w:r>
+      <w:r>
+        <w:rPr>
+          <w:noProof/>
+        </w:rPr>
+        <w:fldChar w:fldCharType="end"/>
+      </w:r>
       <w:r>
         <w:t>: Accelerometer</w:t>
       </w:r>
@@ -7264,6 +7283,7 @@
       <w:r>
         <w:rPr>
           <w:noProof/>
+          <w:lang w:eastAsia="en-IN"/>
         </w:rPr>
         <w:drawing>
           <wp:inline distT="0" distB="0" distL="0" distR="0" wp14:anchorId="104B755F" wp14:editId="39E26779">
@@ -7362,14 +7382,27 @@
       <w:r>
         <w:t xml:space="preserve">Figure </w:t>
       </w:r>
-      <w:fldSimple w:instr=" SEQ Figure \* ARABIC ">
-        <w:r>
-          <w:rPr>
-            <w:noProof/>
-          </w:rPr>
-          <w:t>2</w:t>
-        </w:r>
-      </w:fldSimple>
+      <w:r>
+        <w:fldChar w:fldCharType="begin"/>
+      </w:r>
+      <w:r>
+        <w:instrText xml:space="preserve"> SEQ Figure \* ARABIC </w:instrText>
+      </w:r>
+      <w:r>
+        <w:fldChar w:fldCharType="separate"/>
+      </w:r>
+      <w:r>
+        <w:rPr>
+          <w:noProof/>
+        </w:rPr>
+        <w:t>2</w:t>
+      </w:r>
+      <w:r>
+        <w:rPr>
+          <w:noProof/>
+        </w:rPr>
+        <w:fldChar w:fldCharType="end"/>
+      </w:r>
       <w:r>
         <w:t>: Accelerometer data plot</w:t>
       </w:r>
@@ -7382,6 +7415,7 @@
       <w:r>
         <w:rPr>
           <w:noProof/>
+          <w:lang w:eastAsia="en-IN"/>
         </w:rPr>
         <w:drawing>
           <wp:inline distT="0" distB="0" distL="0" distR="0" wp14:anchorId="3DA85C02" wp14:editId="7EDE8467">
@@ -7516,14 +7550,27 @@
         <w:lastRenderedPageBreak/>
         <w:t xml:space="preserve">Figure </w:t>
       </w:r>
-      <w:fldSimple w:instr=" SEQ Figure \* ARABIC ">
-        <w:r>
-          <w:rPr>
-            <w:noProof/>
-          </w:rPr>
-          <w:t>3</w:t>
-        </w:r>
-      </w:fldSimple>
+      <w:r>
+        <w:fldChar w:fldCharType="begin"/>
+      </w:r>
+      <w:r>
+        <w:instrText xml:space="preserve"> SEQ Figure \* ARABIC </w:instrText>
+      </w:r>
+      <w:r>
+        <w:fldChar w:fldCharType="separate"/>
+      </w:r>
+      <w:r>
+        <w:rPr>
+          <w:noProof/>
+        </w:rPr>
+        <w:t>3</w:t>
+      </w:r>
+      <w:r>
+        <w:rPr>
+          <w:noProof/>
+        </w:rPr>
+        <w:fldChar w:fldCharType="end"/>
+      </w:r>
       <w:r>
         <w:t xml:space="preserve">: </w:t>
       </w:r>
@@ -7539,6 +7586,7 @@
       <w:r>
         <w:rPr>
           <w:noProof/>
+          <w:lang w:eastAsia="en-IN"/>
         </w:rPr>
         <w:drawing>
           <wp:inline distT="0" distB="0" distL="0" distR="0" wp14:anchorId="398A4ECA" wp14:editId="09FD8077">
@@ -7709,17 +7757,6 @@
     </w:p>
     <w:p>
       <w:pPr>
-        <w:pStyle w:val="Heading2"/>
-        <w:jc w:val="both"/>
-      </w:pPr>
-      <w:bookmarkStart w:id="8" w:name="_Toc108699091"/>
-      <w:r>
-        <w:t>2.1. Literature Review</w:t>
-      </w:r>
-      <w:bookmarkEnd w:id="8"/>
-    </w:p>
-    <w:p>
-      <w:pPr>
         <w:jc w:val="both"/>
       </w:pPr>
       <w:r>
@@ -7962,7 +7999,6 @@
         <w:jc w:val="both"/>
       </w:pPr>
       <w:r>
-        <w:lastRenderedPageBreak/>
         <w:t>Methods used for classification are as follows:</w:t>
       </w:r>
     </w:p>
@@ -8001,6 +8037,7 @@
         <w:rPr>
           <w:u w:val="none"/>
         </w:rPr>
+        <w:lastRenderedPageBreak/>
         <w:t>Support Vector Machines</w:t>
       </w:r>
     </w:p>
@@ -8253,6 +8290,11 @@
       <w:pPr>
         <w:jc w:val="both"/>
       </w:pPr>
+    </w:p>
+    <w:p>
+      <w:pPr>
+        <w:jc w:val="both"/>
+      </w:pPr>
       <w:r>
         <w:lastRenderedPageBreak/>
         <w:t xml:space="preserve">[3] </w:t>
@@ -8894,13 +8936,7 @@
       </w:r>
       <w:proofErr w:type="spellEnd"/>
       <w:r>
-        <w:t xml:space="preserve"> (Rectifier Linear Unit). To reduce the effect of internal covariance shift of activations, batch normalization was utilized, which forces each mini-batch input of a layer to have similar distribution throughout the hidden layers. Besides, it allows the use of larger learning rates to speed up the optimization process.  After the output of the second</w:t>
-      </w:r>
-      <w:r>
-        <w:t xml:space="preserve"> pooling is flattened to form a </w:t>
-      </w:r>
-      <w:r>
-        <w:t xml:space="preserve">long 1D feature map vector, the classification is decided by the probability distribution of an eight-class </w:t>
+        <w:t xml:space="preserve"> (Rectifier Linear Unit). To reduce the effect of internal covariance shift of activations, batch normalization was utilized, which forces each mini-batch input of a layer to have similar distribution throughout the hidden layers. Besides, it allows the use of larger learning rates to speed up the optimization process.  After the output of the second pooling is flattened to form a long 1D feature map vector, the classification is decided by the probability distribution of an eight-class </w:t>
       </w:r>
       <w:proofErr w:type="spellStart"/>
       <w:r>
@@ -8921,10 +8957,7 @@
         <w:jc w:val="both"/>
       </w:pPr>
       <w:r>
-        <w:t xml:space="preserve">[8] </w:t>
-      </w:r>
-      <w:r>
-        <w:t xml:space="preserve">Deep, S., &amp; </w:t>
+        <w:t xml:space="preserve">[8] Deep, S., &amp; </w:t>
       </w:r>
       <w:proofErr w:type="spellStart"/>
       <w:r>
@@ -9133,12 +9166,12 @@
         <w:pStyle w:val="Heading2"/>
         <w:jc w:val="both"/>
       </w:pPr>
-      <w:bookmarkStart w:id="9" w:name="_Toc108699092"/>
+      <w:bookmarkStart w:id="8" w:name="_Toc108699092"/>
       <w:r>
         <w:lastRenderedPageBreak/>
         <w:t>2.2. Findings and Proposals</w:t>
       </w:r>
-      <w:bookmarkEnd w:id="9"/>
+      <w:bookmarkEnd w:id="8"/>
     </w:p>
     <w:p>
       <w:pPr>
@@ -9333,56 +9366,69 @@
         <w:pStyle w:val="Heading1"/>
         <w:jc w:val="both"/>
       </w:pPr>
-      <w:bookmarkStart w:id="10" w:name="_Toc108699093"/>
+      <w:bookmarkStart w:id="9" w:name="_Toc108699093"/>
       <w:r>
         <w:lastRenderedPageBreak/>
         <w:t>3. System Analysis</w:t>
       </w:r>
+      <w:bookmarkEnd w:id="9"/>
+    </w:p>
+    <w:p>
+      <w:pPr>
+        <w:pStyle w:val="Heading2"/>
+        <w:jc w:val="both"/>
+      </w:pPr>
+      <w:bookmarkStart w:id="10" w:name="_Toc108699094"/>
+      <w:r>
+        <w:t>3.1. Analysis of Dataset</w:t>
+      </w:r>
       <w:bookmarkEnd w:id="10"/>
     </w:p>
     <w:p>
       <w:pPr>
-        <w:pStyle w:val="Heading2"/>
-        <w:jc w:val="both"/>
-      </w:pPr>
-      <w:bookmarkStart w:id="11" w:name="_Toc108699094"/>
-      <w:r>
-        <w:t>3.1. Analysis of Dataset</w:t>
+        <w:pStyle w:val="Heading3"/>
+        <w:jc w:val="both"/>
+      </w:pPr>
+      <w:bookmarkStart w:id="11" w:name="_Toc108699095"/>
+      <w:r>
+        <w:t>3.1.1. About the Dataset</w:t>
       </w:r>
       <w:bookmarkEnd w:id="11"/>
     </w:p>
     <w:p>
       <w:pPr>
-        <w:pStyle w:val="Heading3"/>
-        <w:jc w:val="both"/>
-      </w:pPr>
-      <w:bookmarkStart w:id="12" w:name="_Toc108699095"/>
-      <w:r>
-        <w:t>3.1.1. About the Dataset</w:t>
+        <w:pStyle w:val="Caption"/>
+        <w:jc w:val="both"/>
+      </w:pPr>
+      <w:bookmarkStart w:id="12" w:name="_Toc108699007"/>
+      <w:r>
+        <w:t xml:space="preserve">Table </w:t>
+      </w:r>
+      <w:r>
+        <w:fldChar w:fldCharType="begin"/>
+      </w:r>
+      <w:r>
+        <w:instrText xml:space="preserve"> SEQ Table \* ARABIC </w:instrText>
+      </w:r>
+      <w:r>
+        <w:fldChar w:fldCharType="separate"/>
+      </w:r>
+      <w:r>
+        <w:rPr>
+          <w:noProof/>
+        </w:rPr>
+        <w:t>1</w:t>
+      </w:r>
+      <w:r>
+        <w:rPr>
+          <w:noProof/>
+        </w:rPr>
+        <w:fldChar w:fldCharType="end"/>
+      </w:r>
+      <w:r>
+        <w:t>: Dataset source</w:t>
       </w:r>
       <w:bookmarkEnd w:id="12"/>
-    </w:p>
-    <w:p>
-      <w:pPr>
-        <w:pStyle w:val="Caption"/>
-        <w:jc w:val="both"/>
-      </w:pPr>
-      <w:bookmarkStart w:id="13" w:name="_Toc108699007"/>
-      <w:r>
-        <w:t xml:space="preserve">Table </w:t>
-      </w:r>
-      <w:fldSimple w:instr=" SEQ Table \* ARABIC ">
-        <w:r>
-          <w:rPr>
-            <w:noProof/>
-          </w:rPr>
-          <w:t>1</w:t>
-        </w:r>
-      </w:fldSimple>
-      <w:r>
-        <w:t>: Dataset source</w:t>
-      </w:r>
-      <w:bookmarkEnd w:id="13"/>
     </w:p>
     <w:tbl>
       <w:tblPr>
@@ -9524,11 +9570,11 @@
         <w:pStyle w:val="Heading3"/>
         <w:jc w:val="both"/>
       </w:pPr>
-      <w:bookmarkStart w:id="14" w:name="_Toc108699096"/>
+      <w:bookmarkStart w:id="13" w:name="_Toc108699096"/>
       <w:r>
         <w:t>3.1.2. Explore the Dataset</w:t>
       </w:r>
-      <w:bookmarkEnd w:id="14"/>
+      <w:bookmarkEnd w:id="13"/>
     </w:p>
     <w:p>
       <w:pPr>
@@ -9566,25 +9612,38 @@
         <w:pStyle w:val="Caption"/>
         <w:jc w:val="both"/>
       </w:pPr>
-      <w:bookmarkStart w:id="15" w:name="_Toc108704911"/>
+      <w:bookmarkStart w:id="14" w:name="_Toc108704911"/>
       <w:r>
         <w:t xml:space="preserve">Figure </w:t>
       </w:r>
-      <w:fldSimple w:instr=" SEQ Figure \* ARABIC ">
-        <w:r>
-          <w:rPr>
-            <w:noProof/>
-          </w:rPr>
-          <w:t>4</w:t>
-        </w:r>
-      </w:fldSimple>
+      <w:r>
+        <w:fldChar w:fldCharType="begin"/>
+      </w:r>
+      <w:r>
+        <w:instrText xml:space="preserve"> SEQ Figure \* ARABIC </w:instrText>
+      </w:r>
+      <w:r>
+        <w:fldChar w:fldCharType="separate"/>
+      </w:r>
+      <w:r>
+        <w:rPr>
+          <w:noProof/>
+        </w:rPr>
+        <w:t>4</w:t>
+      </w:r>
+      <w:r>
+        <w:rPr>
+          <w:noProof/>
+        </w:rPr>
+        <w:fldChar w:fldCharType="end"/>
+      </w:r>
       <w:r>
         <w:t xml:space="preserve">: </w:t>
       </w:r>
       <w:r>
         <w:t>UCI-HAR</w:t>
       </w:r>
-      <w:bookmarkEnd w:id="15"/>
+      <w:bookmarkEnd w:id="14"/>
     </w:p>
     <w:p>
       <w:pPr>
@@ -9699,22 +9758,35 @@
         <w:pStyle w:val="Caption"/>
         <w:jc w:val="both"/>
       </w:pPr>
-      <w:bookmarkStart w:id="16" w:name="_Toc108704912"/>
+      <w:bookmarkStart w:id="15" w:name="_Toc108704912"/>
       <w:r>
         <w:t xml:space="preserve">Figure </w:t>
       </w:r>
-      <w:fldSimple w:instr=" SEQ Figure \* ARABIC ">
-        <w:r>
-          <w:rPr>
-            <w:noProof/>
-          </w:rPr>
-          <w:t>5</w:t>
-        </w:r>
-      </w:fldSimple>
+      <w:r>
+        <w:fldChar w:fldCharType="begin"/>
+      </w:r>
+      <w:r>
+        <w:instrText xml:space="preserve"> SEQ Figure \* ARABIC </w:instrText>
+      </w:r>
+      <w:r>
+        <w:fldChar w:fldCharType="separate"/>
+      </w:r>
+      <w:r>
+        <w:rPr>
+          <w:noProof/>
+        </w:rPr>
+        <w:t>5</w:t>
+      </w:r>
+      <w:r>
+        <w:rPr>
+          <w:noProof/>
+        </w:rPr>
+        <w:fldChar w:fldCharType="end"/>
+      </w:r>
       <w:r>
         <w:t>: WISDM</w:t>
       </w:r>
-      <w:bookmarkEnd w:id="16"/>
+      <w:bookmarkEnd w:id="15"/>
     </w:p>
     <w:p>
       <w:pPr>
@@ -9723,6 +9795,7 @@
       <w:r>
         <w:rPr>
           <w:noProof/>
+          <w:lang w:eastAsia="en-IN"/>
         </w:rPr>
         <w:drawing>
           <wp:inline distT="0" distB="0" distL="0" distR="0" wp14:anchorId="44670C21" wp14:editId="40492295">
@@ -9771,137 +9844,150 @@
         <w:pStyle w:val="Heading2"/>
         <w:jc w:val="both"/>
       </w:pPr>
-      <w:bookmarkStart w:id="17" w:name="_Toc108699097"/>
+      <w:bookmarkStart w:id="16" w:name="_Toc108699097"/>
       <w:r>
         <w:t>3.2. Data Pre-Processing</w:t>
       </w:r>
+      <w:bookmarkEnd w:id="16"/>
+    </w:p>
+    <w:p>
+      <w:pPr>
+        <w:pStyle w:val="Heading3"/>
+        <w:jc w:val="both"/>
+      </w:pPr>
+      <w:bookmarkStart w:id="17" w:name="_Toc108699098"/>
+      <w:r>
+        <w:t>3.2.1. Data Cleaning</w:t>
+      </w:r>
       <w:bookmarkEnd w:id="17"/>
     </w:p>
     <w:p>
       <w:pPr>
+        <w:jc w:val="both"/>
+      </w:pPr>
+      <w:r>
+        <w:t>Data cleaning is the process of fixing or removing incorrect, corrupted, incorrectly formatted, duplicate, or incomplete data within a dataset. When combining multiple data sources, there are many opportunities for data to be duplicated or mislabelled. If data is incorrect, outcomes and algorithms are unreliable, even though they may look correct. There is no one absolute way to prescribe the exact steps in the data cleaning process because the processes will vary from dataset to dataset. But it is crucial to establish a template for your data cleaning process so you know you are doing it the right way every time.</w:t>
+      </w:r>
+    </w:p>
+    <w:p>
+      <w:pPr>
+        <w:jc w:val="both"/>
+      </w:pPr>
+      <w:r>
+        <w:t>In this project, two datasets are used. The datasets contain categorical data and may also contain missing values.</w:t>
+      </w:r>
+    </w:p>
+    <w:p>
+      <w:pPr>
+        <w:jc w:val="both"/>
+      </w:pPr>
+    </w:p>
+    <w:p>
+      <w:pPr>
+        <w:jc w:val="both"/>
+      </w:pPr>
+      <w:r>
+        <w:t>Encoding data: The dataset contains categorical data in the attribute’s ‘activity’. This column contains the six activities: walking, walking upstairs, walking downstairs, sitting, jogging and standing. We have changed these values to numeric data using pandas ‘</w:t>
+      </w:r>
+      <w:proofErr w:type="spellStart"/>
+      <w:r>
+        <w:t>get_dummies</w:t>
+      </w:r>
+      <w:proofErr w:type="spellEnd"/>
+      <w:r>
+        <w:t xml:space="preserve">’. </w:t>
+      </w:r>
+      <w:proofErr w:type="gramStart"/>
+      <w:r>
+        <w:t>Which was further converted to an array using ‘</w:t>
+      </w:r>
+      <w:proofErr w:type="spellStart"/>
+      <w:r>
+        <w:t>asarray</w:t>
+      </w:r>
+      <w:proofErr w:type="spellEnd"/>
+      <w:r>
+        <w:t>’.</w:t>
+      </w:r>
+      <w:proofErr w:type="gramEnd"/>
+    </w:p>
+    <w:p>
+      <w:pPr>
+        <w:jc w:val="both"/>
+      </w:pPr>
+    </w:p>
+    <w:p>
+      <w:pPr>
+        <w:jc w:val="both"/>
+      </w:pPr>
+      <w:r>
+        <w:t>Missing values: Missing values are handled using the method ‘</w:t>
+      </w:r>
+      <w:proofErr w:type="spellStart"/>
+      <w:r>
+        <w:t>dropna</w:t>
+      </w:r>
+      <w:proofErr w:type="spellEnd"/>
+      <w:r>
+        <w:t>’. This will drop every row that contains missing values.</w:t>
+      </w:r>
+    </w:p>
+    <w:p>
+      <w:pPr>
+        <w:jc w:val="both"/>
+      </w:pPr>
+    </w:p>
+    <w:p>
+      <w:pPr>
         <w:pStyle w:val="Heading3"/>
         <w:jc w:val="both"/>
       </w:pPr>
-      <w:bookmarkStart w:id="18" w:name="_Toc108699098"/>
-      <w:r>
-        <w:t>3.2.1. Data Cleaning</w:t>
-      </w:r>
-      <w:bookmarkEnd w:id="18"/>
-    </w:p>
-    <w:p>
-      <w:pPr>
-        <w:jc w:val="both"/>
-      </w:pPr>
-      <w:r>
-        <w:t>Data cleaning is the process of fixing or removing incorrect, corrupted, incorrectly formatted, duplicate, or incomplete data within a dataset. When combining multiple data sources, there are many opportunities for data to be duplicated or mislabelled. If data is incorrect, outcomes and algorithms are unreliable, even though they may look correct. There is no one absolute way to prescribe the exact steps in the data cleaning process because the processes will vary from dataset to dataset. But it is crucial to establish a template for your data cleaning process so you know you are doing it the right way every time.</w:t>
-      </w:r>
-    </w:p>
-    <w:p>
-      <w:pPr>
-        <w:jc w:val="both"/>
-      </w:pPr>
-      <w:r>
-        <w:t>In this project, two datasets are used. The datasets contain categorical data and may also contain missing values.</w:t>
-      </w:r>
-    </w:p>
-    <w:p>
-      <w:pPr>
-        <w:jc w:val="both"/>
-      </w:pPr>
-    </w:p>
-    <w:p>
-      <w:pPr>
-        <w:jc w:val="both"/>
-      </w:pPr>
-      <w:r>
-        <w:t>Encoding data: The dataset contains categorical data in the attribute’s ‘activity’. This column contains the six activities: walking, walking upstairs, walking downstairs, sitting, jogging and standing. We have changed these values to numeric data using pandas ‘</w:t>
-      </w:r>
-      <w:proofErr w:type="spellStart"/>
-      <w:r>
-        <w:t>get_dummies</w:t>
-      </w:r>
-      <w:proofErr w:type="spellEnd"/>
-      <w:r>
-        <w:t xml:space="preserve">’. </w:t>
-      </w:r>
-      <w:proofErr w:type="gramStart"/>
-      <w:r>
-        <w:t>Which was further converted to an array using ‘</w:t>
-      </w:r>
-      <w:proofErr w:type="spellStart"/>
-      <w:r>
-        <w:t>asarray</w:t>
-      </w:r>
-      <w:proofErr w:type="spellEnd"/>
-      <w:r>
-        <w:t>’.</w:t>
-      </w:r>
-      <w:proofErr w:type="gramEnd"/>
-    </w:p>
-    <w:p>
-      <w:pPr>
-        <w:jc w:val="both"/>
-      </w:pPr>
-    </w:p>
-    <w:p>
-      <w:pPr>
-        <w:jc w:val="both"/>
-      </w:pPr>
-      <w:r>
-        <w:t>Missing values: Missing values are handled using the method ‘</w:t>
-      </w:r>
-      <w:proofErr w:type="spellStart"/>
-      <w:r>
-        <w:t>dropna</w:t>
-      </w:r>
-      <w:proofErr w:type="spellEnd"/>
-      <w:r>
-        <w:t>’. This will drop every row that contains missing values.</w:t>
-      </w:r>
-    </w:p>
-    <w:p>
-      <w:pPr>
-        <w:jc w:val="both"/>
-      </w:pPr>
-    </w:p>
-    <w:p>
-      <w:pPr>
-        <w:pStyle w:val="Heading3"/>
-        <w:jc w:val="both"/>
-      </w:pPr>
-      <w:bookmarkStart w:id="19" w:name="_Toc108699099"/>
+      <w:bookmarkStart w:id="18" w:name="_Toc108699099"/>
       <w:r>
         <w:lastRenderedPageBreak/>
         <w:t>3.2.2. Analysis of Feature Variable</w:t>
       </w:r>
+      <w:bookmarkEnd w:id="18"/>
+    </w:p>
+    <w:p/>
+    <w:p>
+      <w:pPr>
+        <w:pStyle w:val="Caption"/>
+        <w:jc w:val="both"/>
+      </w:pPr>
+      <w:bookmarkStart w:id="19" w:name="_Toc108704913"/>
+      <w:r>
+        <w:t>Figure</w:t>
+      </w:r>
+      <w:r>
+        <w:t xml:space="preserve"> </w:t>
+      </w:r>
+      <w:r>
+        <w:fldChar w:fldCharType="begin"/>
+      </w:r>
+      <w:r>
+        <w:instrText xml:space="preserve"> SEQ Figure \* ARABIC </w:instrText>
+      </w:r>
+      <w:r>
+        <w:fldChar w:fldCharType="separate"/>
+      </w:r>
+      <w:r>
+        <w:rPr>
+          <w:noProof/>
+        </w:rPr>
+        <w:t>6</w:t>
+      </w:r>
+      <w:r>
+        <w:rPr>
+          <w:noProof/>
+        </w:rPr>
+        <w:fldChar w:fldCharType="end"/>
+      </w:r>
+      <w:r>
+        <w:t>: Feature Variables</w:t>
+      </w:r>
       <w:bookmarkEnd w:id="19"/>
     </w:p>
-    <w:p/>
-    <w:p>
-      <w:pPr>
-        <w:pStyle w:val="Caption"/>
-        <w:jc w:val="both"/>
-      </w:pPr>
-      <w:bookmarkStart w:id="20" w:name="_Toc108704913"/>
-      <w:r>
-        <w:t>Figure</w:t>
-      </w:r>
-      <w:r>
-        <w:t xml:space="preserve"> </w:t>
-      </w:r>
-      <w:fldSimple w:instr=" SEQ Figure \* ARABIC ">
-        <w:r>
-          <w:rPr>
-            <w:noProof/>
-          </w:rPr>
-          <w:t>6</w:t>
-        </w:r>
-      </w:fldSimple>
-      <w:r>
-        <w:t>: Feature Variables</w:t>
-      </w:r>
-      <w:bookmarkEnd w:id="20"/>
-    </w:p>
     <w:p>
       <w:pPr>
         <w:jc w:val="center"/>
@@ -9909,6 +9995,7 @@
       <w:r>
         <w:rPr>
           <w:noProof/>
+          <w:lang w:eastAsia="en-IN"/>
         </w:rPr>
         <w:drawing>
           <wp:inline distT="0" distB="0" distL="0" distR="0" wp14:anchorId="50C08ABD" wp14:editId="059761FC">
@@ -9970,11 +10057,11 @@
         <w:pStyle w:val="Heading3"/>
         <w:jc w:val="both"/>
       </w:pPr>
-      <w:bookmarkStart w:id="21" w:name="_Toc108699100"/>
+      <w:bookmarkStart w:id="20" w:name="_Toc108699100"/>
       <w:r>
         <w:t>3.2.3. Analysis of Class Variable</w:t>
       </w:r>
-      <w:bookmarkEnd w:id="21"/>
+      <w:bookmarkEnd w:id="20"/>
     </w:p>
     <w:p>
       <w:pPr>
@@ -10178,55 +10265,69 @@
         <w:pStyle w:val="Heading2"/>
         <w:jc w:val="both"/>
       </w:pPr>
-      <w:bookmarkStart w:id="22" w:name="_Toc108699101"/>
+      <w:bookmarkStart w:id="21" w:name="_Toc108699101"/>
       <w:r>
         <w:lastRenderedPageBreak/>
         <w:t>3.3. Data Visualizations</w:t>
       </w:r>
+      <w:bookmarkEnd w:id="21"/>
+    </w:p>
+    <w:p>
+      <w:pPr>
+        <w:jc w:val="both"/>
+      </w:pPr>
+      <w:r>
+        <w:t>This is the summary of the dataset used in this project. This dataset contains 6 activities having nearly 11 lakhs records.</w:t>
+      </w:r>
+    </w:p>
+    <w:p>
+      <w:pPr>
+        <w:jc w:val="both"/>
+      </w:pPr>
+    </w:p>
+    <w:p>
+      <w:pPr>
+        <w:pStyle w:val="Caption"/>
+        <w:jc w:val="both"/>
+      </w:pPr>
+      <w:bookmarkStart w:id="22" w:name="_Toc108704914"/>
+      <w:r>
+        <w:t xml:space="preserve">Figure </w:t>
+      </w:r>
+      <w:r>
+        <w:fldChar w:fldCharType="begin"/>
+      </w:r>
+      <w:r>
+        <w:instrText xml:space="preserve"> SEQ Figure \* ARABIC </w:instrText>
+      </w:r>
+      <w:r>
+        <w:fldChar w:fldCharType="separate"/>
+      </w:r>
+      <w:r>
+        <w:rPr>
+          <w:noProof/>
+        </w:rPr>
+        <w:t>7</w:t>
+      </w:r>
+      <w:r>
+        <w:rPr>
+          <w:noProof/>
+        </w:rPr>
+        <w:fldChar w:fldCharType="end"/>
+      </w:r>
+      <w:r>
+        <w:t>: Feature variables</w:t>
+      </w:r>
       <w:bookmarkEnd w:id="22"/>
     </w:p>
     <w:p>
       <w:pPr>
-        <w:jc w:val="both"/>
-      </w:pPr>
-      <w:r>
-        <w:t>This is the summary of the dataset used in this project. This dataset contains 6 activities having nearly 11 lakhs records.</w:t>
-      </w:r>
-    </w:p>
-    <w:p>
-      <w:pPr>
-        <w:jc w:val="both"/>
-      </w:pPr>
-    </w:p>
-    <w:p>
-      <w:pPr>
-        <w:pStyle w:val="Caption"/>
-        <w:jc w:val="both"/>
-      </w:pPr>
-      <w:bookmarkStart w:id="23" w:name="_Toc108704914"/>
-      <w:r>
-        <w:t xml:space="preserve">Figure </w:t>
-      </w:r>
-      <w:fldSimple w:instr=" SEQ Figure \* ARABIC ">
-        <w:r>
-          <w:rPr>
-            <w:noProof/>
-          </w:rPr>
-          <w:t>7</w:t>
-        </w:r>
-      </w:fldSimple>
-      <w:r>
-        <w:t>: Feature variables</w:t>
-      </w:r>
-      <w:bookmarkEnd w:id="23"/>
-    </w:p>
-    <w:p>
-      <w:pPr>
         <w:jc w:val="center"/>
       </w:pPr>
       <w:r>
         <w:rPr>
           <w:noProof/>
+          <w:lang w:eastAsia="en-IN"/>
         </w:rPr>
         <w:drawing>
           <wp:inline distT="0" distB="0" distL="0" distR="0" wp14:anchorId="1B96B48D" wp14:editId="7F993AF1">
@@ -10288,22 +10389,35 @@
         <w:pStyle w:val="Caption"/>
         <w:jc w:val="both"/>
       </w:pPr>
-      <w:bookmarkStart w:id="24" w:name="_Toc108704915"/>
+      <w:bookmarkStart w:id="23" w:name="_Toc108704915"/>
       <w:r>
         <w:t xml:space="preserve">Figure </w:t>
       </w:r>
-      <w:fldSimple w:instr=" SEQ Figure \* ARABIC ">
-        <w:r>
-          <w:rPr>
-            <w:noProof/>
-          </w:rPr>
-          <w:t>8</w:t>
-        </w:r>
-      </w:fldSimple>
+      <w:r>
+        <w:fldChar w:fldCharType="begin"/>
+      </w:r>
+      <w:r>
+        <w:instrText xml:space="preserve"> SEQ Figure \* ARABIC </w:instrText>
+      </w:r>
+      <w:r>
+        <w:fldChar w:fldCharType="separate"/>
+      </w:r>
+      <w:r>
+        <w:rPr>
+          <w:noProof/>
+        </w:rPr>
+        <w:t>8</w:t>
+      </w:r>
+      <w:r>
+        <w:rPr>
+          <w:noProof/>
+        </w:rPr>
+        <w:fldChar w:fldCharType="end"/>
+      </w:r>
       <w:r>
         <w:t>: Activities</w:t>
       </w:r>
-      <w:bookmarkEnd w:id="24"/>
+      <w:bookmarkEnd w:id="23"/>
     </w:p>
     <w:p>
       <w:pPr>
@@ -10312,6 +10426,7 @@
       <w:r>
         <w:rPr>
           <w:noProof/>
+          <w:lang w:eastAsia="en-IN"/>
         </w:rPr>
         <w:drawing>
           <wp:inline distT="0" distB="0" distL="0" distR="0" wp14:anchorId="347738D2" wp14:editId="5CCBA123">
@@ -10405,23 +10520,36 @@
         <w:pStyle w:val="Caption"/>
         <w:jc w:val="both"/>
       </w:pPr>
-      <w:bookmarkStart w:id="25" w:name="_Toc108704916"/>
+      <w:bookmarkStart w:id="24" w:name="_Toc108704916"/>
       <w:r>
         <w:lastRenderedPageBreak/>
         <w:t xml:space="preserve">Figure </w:t>
       </w:r>
-      <w:fldSimple w:instr=" SEQ Figure \* ARABIC ">
-        <w:r>
-          <w:rPr>
-            <w:noProof/>
-          </w:rPr>
-          <w:t>9</w:t>
-        </w:r>
-      </w:fldSimple>
+      <w:r>
+        <w:fldChar w:fldCharType="begin"/>
+      </w:r>
+      <w:r>
+        <w:instrText xml:space="preserve"> SEQ Figure \* ARABIC </w:instrText>
+      </w:r>
+      <w:r>
+        <w:fldChar w:fldCharType="separate"/>
+      </w:r>
+      <w:r>
+        <w:rPr>
+          <w:noProof/>
+        </w:rPr>
+        <w:t>9</w:t>
+      </w:r>
+      <w:r>
+        <w:rPr>
+          <w:noProof/>
+        </w:rPr>
+        <w:fldChar w:fldCharType="end"/>
+      </w:r>
       <w:r>
         <w:t>: Data items</w:t>
       </w:r>
-      <w:bookmarkEnd w:id="25"/>
+      <w:bookmarkEnd w:id="24"/>
     </w:p>
     <w:p>
       <w:pPr>
@@ -10430,6 +10558,7 @@
       <w:r>
         <w:rPr>
           <w:noProof/>
+          <w:lang w:eastAsia="en-IN"/>
         </w:rPr>
         <w:drawing>
           <wp:inline distT="0" distB="0" distL="0" distR="0" wp14:anchorId="0AF1952F" wp14:editId="70F4DAE7">
@@ -10513,22 +10642,35 @@
         <w:pStyle w:val="Caption"/>
         <w:jc w:val="both"/>
       </w:pPr>
-      <w:bookmarkStart w:id="26" w:name="_Toc108704917"/>
+      <w:bookmarkStart w:id="25" w:name="_Toc108704917"/>
       <w:r>
         <w:t xml:space="preserve">Figure </w:t>
       </w:r>
-      <w:fldSimple w:instr=" SEQ Figure \* ARABIC ">
-        <w:r>
-          <w:rPr>
-            <w:noProof/>
-          </w:rPr>
-          <w:t>10</w:t>
-        </w:r>
-      </w:fldSimple>
+      <w:r>
+        <w:fldChar w:fldCharType="begin"/>
+      </w:r>
+      <w:r>
+        <w:instrText xml:space="preserve"> SEQ Figure \* ARABIC </w:instrText>
+      </w:r>
+      <w:r>
+        <w:fldChar w:fldCharType="separate"/>
+      </w:r>
+      <w:r>
+        <w:rPr>
+          <w:noProof/>
+        </w:rPr>
+        <w:t>10</w:t>
+      </w:r>
+      <w:r>
+        <w:rPr>
+          <w:noProof/>
+        </w:rPr>
+        <w:fldChar w:fldCharType="end"/>
+      </w:r>
       <w:r>
         <w:t>: Signal (Walking)</w:t>
       </w:r>
-      <w:bookmarkEnd w:id="26"/>
+      <w:bookmarkEnd w:id="25"/>
     </w:p>
     <w:p>
       <w:pPr>
@@ -10537,6 +10679,7 @@
       <w:r>
         <w:rPr>
           <w:noProof/>
+          <w:lang w:eastAsia="en-IN"/>
         </w:rPr>
         <w:drawing>
           <wp:inline distT="0" distB="0" distL="0" distR="0" wp14:anchorId="7C7EBDE9" wp14:editId="2548865D">
@@ -10618,22 +10761,35 @@
         <w:pStyle w:val="Caption"/>
         <w:jc w:val="both"/>
       </w:pPr>
-      <w:bookmarkStart w:id="27" w:name="_Toc108704918"/>
+      <w:bookmarkStart w:id="26" w:name="_Toc108704918"/>
       <w:r>
         <w:t xml:space="preserve">Figure </w:t>
       </w:r>
-      <w:fldSimple w:instr=" SEQ Figure \* ARABIC ">
-        <w:r>
-          <w:rPr>
-            <w:noProof/>
-          </w:rPr>
-          <w:t>11</w:t>
-        </w:r>
-      </w:fldSimple>
+      <w:r>
+        <w:fldChar w:fldCharType="begin"/>
+      </w:r>
+      <w:r>
+        <w:instrText xml:space="preserve"> SEQ Figure \* ARABIC </w:instrText>
+      </w:r>
+      <w:r>
+        <w:fldChar w:fldCharType="separate"/>
+      </w:r>
+      <w:r>
+        <w:rPr>
+          <w:noProof/>
+        </w:rPr>
+        <w:t>11</w:t>
+      </w:r>
+      <w:r>
+        <w:rPr>
+          <w:noProof/>
+        </w:rPr>
+        <w:fldChar w:fldCharType="end"/>
+      </w:r>
       <w:r>
         <w:t>: Signal (Jogging)</w:t>
       </w:r>
-      <w:bookmarkEnd w:id="27"/>
+      <w:bookmarkEnd w:id="26"/>
     </w:p>
     <w:p>
       <w:pPr>
@@ -10642,6 +10798,7 @@
       <w:r>
         <w:rPr>
           <w:noProof/>
+          <w:lang w:eastAsia="en-IN"/>
         </w:rPr>
         <w:drawing>
           <wp:inline distT="0" distB="0" distL="0" distR="0" wp14:anchorId="6A5754DB" wp14:editId="335F42CE">
@@ -10708,22 +10865,35 @@
         <w:pStyle w:val="Caption"/>
         <w:jc w:val="both"/>
       </w:pPr>
-      <w:bookmarkStart w:id="28" w:name="_Toc108704919"/>
+      <w:bookmarkStart w:id="27" w:name="_Toc108704919"/>
       <w:r>
         <w:t xml:space="preserve">Figure </w:t>
       </w:r>
-      <w:fldSimple w:instr=" SEQ Figure \* ARABIC ">
-        <w:r>
-          <w:rPr>
-            <w:noProof/>
-          </w:rPr>
-          <w:t>12</w:t>
-        </w:r>
-      </w:fldSimple>
+      <w:r>
+        <w:fldChar w:fldCharType="begin"/>
+      </w:r>
+      <w:r>
+        <w:instrText xml:space="preserve"> SEQ Figure \* ARABIC </w:instrText>
+      </w:r>
+      <w:r>
+        <w:fldChar w:fldCharType="separate"/>
+      </w:r>
+      <w:r>
+        <w:rPr>
+          <w:noProof/>
+        </w:rPr>
+        <w:t>12</w:t>
+      </w:r>
+      <w:r>
+        <w:rPr>
+          <w:noProof/>
+        </w:rPr>
+        <w:fldChar w:fldCharType="end"/>
+      </w:r>
       <w:r>
         <w:t>: Signal (Sitting)</w:t>
       </w:r>
-      <w:bookmarkEnd w:id="28"/>
+      <w:bookmarkEnd w:id="27"/>
     </w:p>
     <w:p>
       <w:pPr>
@@ -10732,6 +10902,7 @@
       <w:r>
         <w:rPr>
           <w:noProof/>
+          <w:lang w:eastAsia="en-IN"/>
         </w:rPr>
         <w:drawing>
           <wp:inline distT="0" distB="0" distL="0" distR="0" wp14:anchorId="6892AC3B" wp14:editId="5DE633A4">
@@ -10833,23 +11004,36 @@
         <w:pStyle w:val="Caption"/>
         <w:jc w:val="both"/>
       </w:pPr>
-      <w:bookmarkStart w:id="29" w:name="_Toc108704920"/>
+      <w:bookmarkStart w:id="28" w:name="_Toc108704920"/>
       <w:r>
         <w:lastRenderedPageBreak/>
         <w:t xml:space="preserve">Figure </w:t>
       </w:r>
-      <w:fldSimple w:instr=" SEQ Figure \* ARABIC ">
-        <w:r>
-          <w:rPr>
-            <w:noProof/>
-          </w:rPr>
-          <w:t>13</w:t>
-        </w:r>
-      </w:fldSimple>
+      <w:r>
+        <w:fldChar w:fldCharType="begin"/>
+      </w:r>
+      <w:r>
+        <w:instrText xml:space="preserve"> SEQ Figure \* ARABIC </w:instrText>
+      </w:r>
+      <w:r>
+        <w:fldChar w:fldCharType="separate"/>
+      </w:r>
+      <w:r>
+        <w:rPr>
+          <w:noProof/>
+        </w:rPr>
+        <w:t>13</w:t>
+      </w:r>
+      <w:r>
+        <w:rPr>
+          <w:noProof/>
+        </w:rPr>
+        <w:fldChar w:fldCharType="end"/>
+      </w:r>
       <w:r>
         <w:t>: Signal (Standing)</w:t>
       </w:r>
-      <w:bookmarkEnd w:id="29"/>
+      <w:bookmarkEnd w:id="28"/>
     </w:p>
     <w:p>
       <w:pPr>
@@ -10858,6 +11042,7 @@
       <w:r>
         <w:rPr>
           <w:noProof/>
+          <w:lang w:eastAsia="en-IN"/>
         </w:rPr>
         <w:drawing>
           <wp:inline distT="0" distB="0" distL="0" distR="0" wp14:anchorId="6357FD1B" wp14:editId="4195EF8B">
@@ -10924,22 +11109,35 @@
         <w:pStyle w:val="Caption"/>
         <w:jc w:val="both"/>
       </w:pPr>
-      <w:bookmarkStart w:id="30" w:name="_Toc108704921"/>
+      <w:bookmarkStart w:id="29" w:name="_Toc108704921"/>
       <w:r>
         <w:t xml:space="preserve">Figure </w:t>
       </w:r>
-      <w:fldSimple w:instr=" SEQ Figure \* ARABIC ">
-        <w:r>
-          <w:rPr>
-            <w:noProof/>
-          </w:rPr>
-          <w:t>14</w:t>
-        </w:r>
-      </w:fldSimple>
+      <w:r>
+        <w:fldChar w:fldCharType="begin"/>
+      </w:r>
+      <w:r>
+        <w:instrText xml:space="preserve"> SEQ Figure \* ARABIC </w:instrText>
+      </w:r>
+      <w:r>
+        <w:fldChar w:fldCharType="separate"/>
+      </w:r>
+      <w:r>
+        <w:rPr>
+          <w:noProof/>
+        </w:rPr>
+        <w:t>14</w:t>
+      </w:r>
+      <w:r>
+        <w:rPr>
+          <w:noProof/>
+        </w:rPr>
+        <w:fldChar w:fldCharType="end"/>
+      </w:r>
       <w:r>
         <w:t>: Signal (Upstairs)</w:t>
       </w:r>
-      <w:bookmarkEnd w:id="30"/>
+      <w:bookmarkEnd w:id="29"/>
     </w:p>
     <w:p>
       <w:pPr>
@@ -10948,6 +11146,7 @@
       <w:r>
         <w:rPr>
           <w:noProof/>
+          <w:lang w:eastAsia="en-IN"/>
         </w:rPr>
         <w:drawing>
           <wp:inline distT="0" distB="0" distL="0" distR="0" wp14:anchorId="30136F34" wp14:editId="749DF135">
@@ -11054,19 +11253,32 @@
         <w:pStyle w:val="Caption"/>
         <w:jc w:val="both"/>
       </w:pPr>
-      <w:bookmarkStart w:id="31" w:name="_Toc108704922"/>
+      <w:bookmarkStart w:id="30" w:name="_Toc108704922"/>
       <w:r>
         <w:lastRenderedPageBreak/>
         <w:t xml:space="preserve">Figure </w:t>
       </w:r>
-      <w:fldSimple w:instr=" SEQ Figure \* ARABIC ">
-        <w:r>
-          <w:rPr>
-            <w:noProof/>
-          </w:rPr>
-          <w:t>15</w:t>
-        </w:r>
-      </w:fldSimple>
+      <w:r>
+        <w:fldChar w:fldCharType="begin"/>
+      </w:r>
+      <w:r>
+        <w:instrText xml:space="preserve"> SEQ Figure \* ARABIC </w:instrText>
+      </w:r>
+      <w:r>
+        <w:fldChar w:fldCharType="separate"/>
+      </w:r>
+      <w:r>
+        <w:rPr>
+          <w:noProof/>
+        </w:rPr>
+        <w:t>15</w:t>
+      </w:r>
+      <w:r>
+        <w:rPr>
+          <w:noProof/>
+        </w:rPr>
+        <w:fldChar w:fldCharType="end"/>
+      </w:r>
       <w:r>
         <w:t>:</w:t>
       </w:r>
@@ -11076,7 +11288,7 @@
       <w:r>
         <w:t>Signal (Downstairs)</w:t>
       </w:r>
-      <w:bookmarkEnd w:id="31"/>
+      <w:bookmarkEnd w:id="30"/>
     </w:p>
     <w:p>
       <w:pPr>
@@ -11085,6 +11297,7 @@
       <w:r>
         <w:rPr>
           <w:noProof/>
+          <w:lang w:eastAsia="en-IN"/>
         </w:rPr>
         <w:drawing>
           <wp:inline distT="0" distB="0" distL="0" distR="0" wp14:anchorId="6A3B7DDB" wp14:editId="0758214A">
@@ -11271,80 +11484,94 @@
         <w:pStyle w:val="Heading2"/>
         <w:jc w:val="both"/>
       </w:pPr>
-      <w:bookmarkStart w:id="32" w:name="_Toc108699102"/>
+      <w:bookmarkStart w:id="31" w:name="_Toc108699102"/>
       <w:r>
         <w:lastRenderedPageBreak/>
         <w:t>3.4. Analysis of Architecture</w:t>
       </w:r>
+      <w:bookmarkEnd w:id="31"/>
+    </w:p>
+    <w:p>
+      <w:pPr>
+        <w:pStyle w:val="Heading3"/>
+        <w:jc w:val="both"/>
+      </w:pPr>
+      <w:bookmarkStart w:id="32" w:name="_Toc108699103"/>
+      <w:r>
+        <w:t>3.4.1. Detailed Study of Architecture</w:t>
+      </w:r>
       <w:bookmarkEnd w:id="32"/>
     </w:p>
     <w:p>
       <w:pPr>
-        <w:pStyle w:val="Heading3"/>
-        <w:jc w:val="both"/>
-      </w:pPr>
-      <w:bookmarkStart w:id="33" w:name="_Toc108699103"/>
-      <w:r>
-        <w:t>3.4.1. Detailed Study of Architecture</w:t>
+        <w:jc w:val="both"/>
+        <w:rPr>
+          <w:b/>
+        </w:rPr>
+      </w:pPr>
+      <w:r>
+        <w:rPr>
+          <w:b/>
+        </w:rPr>
+        <w:t>Gated Recurrent Unit (GRU)</w:t>
+      </w:r>
+    </w:p>
+    <w:p>
+      <w:pPr>
+        <w:jc w:val="both"/>
+      </w:pPr>
+      <w:r>
+        <w:t>GRU is a simplified version of the LSTM (Long Short-Term Memory) recurrent neural network model. GRU uses only one state vector and two gate vectors, reset gate and update gate.</w:t>
+      </w:r>
+    </w:p>
+    <w:p>
+      <w:pPr>
+        <w:jc w:val="both"/>
+      </w:pPr>
+    </w:p>
+    <w:p>
+      <w:pPr>
+        <w:pStyle w:val="Caption"/>
+        <w:jc w:val="both"/>
+      </w:pPr>
+      <w:bookmarkStart w:id="33" w:name="_Toc108704923"/>
+      <w:r>
+        <w:t xml:space="preserve">Figure </w:t>
+      </w:r>
+      <w:r>
+        <w:fldChar w:fldCharType="begin"/>
+      </w:r>
+      <w:r>
+        <w:instrText xml:space="preserve"> SEQ Figure \* ARABIC </w:instrText>
+      </w:r>
+      <w:r>
+        <w:fldChar w:fldCharType="separate"/>
+      </w:r>
+      <w:r>
+        <w:rPr>
+          <w:noProof/>
+        </w:rPr>
+        <w:t>16</w:t>
+      </w:r>
+      <w:r>
+        <w:rPr>
+          <w:noProof/>
+        </w:rPr>
+        <w:fldChar w:fldCharType="end"/>
+      </w:r>
+      <w:r>
+        <w:t>: GRU</w:t>
       </w:r>
       <w:bookmarkEnd w:id="33"/>
     </w:p>
     <w:p>
       <w:pPr>
-        <w:jc w:val="both"/>
-        <w:rPr>
-          <w:b/>
-        </w:rPr>
-      </w:pPr>
-      <w:r>
-        <w:rPr>
-          <w:b/>
-        </w:rPr>
-        <w:t>Gated Recurrent Unit (GRU)</w:t>
-      </w:r>
-    </w:p>
-    <w:p>
-      <w:pPr>
-        <w:jc w:val="both"/>
-      </w:pPr>
-      <w:r>
-        <w:t>GRU is a simplified version of the LSTM (Long Short-Term Memory) recurrent neural network model. GRU uses only one state vector and two gate vectors, reset gate and update gate.</w:t>
-      </w:r>
-    </w:p>
-    <w:p>
-      <w:pPr>
-        <w:jc w:val="both"/>
-      </w:pPr>
-    </w:p>
-    <w:p>
-      <w:pPr>
-        <w:pStyle w:val="Caption"/>
-        <w:jc w:val="both"/>
-      </w:pPr>
-      <w:bookmarkStart w:id="34" w:name="_Toc108704923"/>
-      <w:r>
-        <w:t xml:space="preserve">Figure </w:t>
-      </w:r>
-      <w:fldSimple w:instr=" SEQ Figure \* ARABIC ">
-        <w:r>
-          <w:rPr>
-            <w:noProof/>
-          </w:rPr>
-          <w:t>16</w:t>
-        </w:r>
-      </w:fldSimple>
-      <w:r>
-        <w:t>: GRU</w:t>
-      </w:r>
-      <w:bookmarkEnd w:id="34"/>
-    </w:p>
-    <w:p>
-      <w:pPr>
         <w:jc w:val="center"/>
       </w:pPr>
       <w:r>
         <w:rPr>
           <w:noProof/>
+          <w:lang w:eastAsia="en-IN"/>
         </w:rPr>
         <w:drawing>
           <wp:inline distT="0" distB="0" distL="0" distR="0" wp14:anchorId="5B01C87B" wp14:editId="6E750427">
@@ -12775,22 +13002,35 @@
         <w:pStyle w:val="Caption"/>
         <w:jc w:val="both"/>
       </w:pPr>
-      <w:bookmarkStart w:id="35" w:name="_Toc108704924"/>
+      <w:bookmarkStart w:id="34" w:name="_Toc108704924"/>
       <w:r>
         <w:t xml:space="preserve">Figure </w:t>
       </w:r>
-      <w:fldSimple w:instr=" SEQ Figure \* ARABIC ">
-        <w:r>
-          <w:rPr>
-            <w:noProof/>
-          </w:rPr>
-          <w:t>17</w:t>
-        </w:r>
-      </w:fldSimple>
+      <w:r>
+        <w:fldChar w:fldCharType="begin"/>
+      </w:r>
+      <w:r>
+        <w:instrText xml:space="preserve"> SEQ Figure \* ARABIC </w:instrText>
+      </w:r>
+      <w:r>
+        <w:fldChar w:fldCharType="separate"/>
+      </w:r>
+      <w:r>
+        <w:rPr>
+          <w:noProof/>
+        </w:rPr>
+        <w:t>17</w:t>
+      </w:r>
+      <w:r>
+        <w:rPr>
+          <w:noProof/>
+        </w:rPr>
+        <w:fldChar w:fldCharType="end"/>
+      </w:r>
       <w:r>
         <w:t>: LSTM</w:t>
       </w:r>
-      <w:bookmarkEnd w:id="35"/>
+      <w:bookmarkEnd w:id="34"/>
     </w:p>
     <w:p>
       <w:pPr>
@@ -12799,6 +13039,7 @@
       <w:r>
         <w:rPr>
           <w:noProof/>
+          <w:lang w:eastAsia="en-IN"/>
         </w:rPr>
         <w:drawing>
           <wp:inline distT="0" distB="0" distL="0" distR="0" wp14:anchorId="1A2D3479" wp14:editId="5342B370">
@@ -13119,22 +13360,35 @@
         <w:pStyle w:val="Caption"/>
         <w:jc w:val="both"/>
       </w:pPr>
-      <w:bookmarkStart w:id="36" w:name="_Toc108704925"/>
+      <w:bookmarkStart w:id="35" w:name="_Toc108704925"/>
       <w:r>
         <w:t xml:space="preserve">Figure </w:t>
       </w:r>
-      <w:fldSimple w:instr=" SEQ Figure \* ARABIC ">
-        <w:r>
-          <w:rPr>
-            <w:noProof/>
-          </w:rPr>
-          <w:t>18</w:t>
-        </w:r>
-      </w:fldSimple>
+      <w:r>
+        <w:fldChar w:fldCharType="begin"/>
+      </w:r>
+      <w:r>
+        <w:instrText xml:space="preserve"> SEQ Figure \* ARABIC </w:instrText>
+      </w:r>
+      <w:r>
+        <w:fldChar w:fldCharType="separate"/>
+      </w:r>
+      <w:r>
+        <w:rPr>
+          <w:noProof/>
+        </w:rPr>
+        <w:t>18</w:t>
+      </w:r>
+      <w:r>
+        <w:rPr>
+          <w:noProof/>
+        </w:rPr>
+        <w:fldChar w:fldCharType="end"/>
+      </w:r>
       <w:r>
         <w:t>: LSTM dimension table</w:t>
       </w:r>
-      <w:bookmarkEnd w:id="36"/>
+      <w:bookmarkEnd w:id="35"/>
     </w:p>
     <w:p>
       <w:pPr>
@@ -13144,6 +13398,7 @@
         <w:rPr>
           <w:noProof/>
           <w:szCs w:val="24"/>
+          <w:lang w:eastAsia="en-IN"/>
         </w:rPr>
         <w:drawing>
           <wp:inline distT="0" distB="0" distL="0" distR="0" wp14:anchorId="40EAB358" wp14:editId="06EF00C7">
@@ -13227,23 +13482,36 @@
         <w:pStyle w:val="Caption"/>
         <w:jc w:val="both"/>
       </w:pPr>
-      <w:bookmarkStart w:id="37" w:name="_Toc108704926"/>
+      <w:bookmarkStart w:id="36" w:name="_Toc108704926"/>
       <w:r>
         <w:lastRenderedPageBreak/>
         <w:t xml:space="preserve">Figure </w:t>
       </w:r>
-      <w:fldSimple w:instr=" SEQ Figure \* ARABIC ">
-        <w:r>
-          <w:rPr>
-            <w:noProof/>
-          </w:rPr>
-          <w:t>19</w:t>
-        </w:r>
-      </w:fldSimple>
+      <w:r>
+        <w:fldChar w:fldCharType="begin"/>
+      </w:r>
+      <w:r>
+        <w:instrText xml:space="preserve"> SEQ Figure \* ARABIC </w:instrText>
+      </w:r>
+      <w:r>
+        <w:fldChar w:fldCharType="separate"/>
+      </w:r>
+      <w:r>
+        <w:rPr>
+          <w:noProof/>
+        </w:rPr>
+        <w:t>19</w:t>
+      </w:r>
+      <w:r>
+        <w:rPr>
+          <w:noProof/>
+        </w:rPr>
+        <w:fldChar w:fldCharType="end"/>
+      </w:r>
       <w:r>
         <w:t>: Vanilla LSTM</w:t>
       </w:r>
-      <w:bookmarkEnd w:id="37"/>
+      <w:bookmarkEnd w:id="36"/>
     </w:p>
     <w:p>
       <w:pPr>
@@ -13252,6 +13520,7 @@
       <w:r>
         <w:rPr>
           <w:noProof/>
+          <w:lang w:eastAsia="en-IN"/>
         </w:rPr>
         <w:drawing>
           <wp:inline distT="0" distB="0" distL="0" distR="0" wp14:anchorId="19FD828D" wp14:editId="2D860DCD">
@@ -13408,85 +13677,58 @@
         <w:pStyle w:val="Heading2"/>
         <w:jc w:val="both"/>
       </w:pPr>
-      <w:bookmarkStart w:id="38" w:name="_Toc108699104"/>
+      <w:bookmarkStart w:id="37" w:name="_Toc108699104"/>
       <w:r>
         <w:lastRenderedPageBreak/>
         <w:t>3.5. Project Pipeline</w:t>
       </w:r>
-      <w:bookmarkEnd w:id="38"/>
-    </w:p>
-    <w:p>
-      <w:pPr>
-        <w:jc w:val="both"/>
-      </w:pPr>
-      <w:r>
-        <w:t xml:space="preserve">A machine learning pipeline is a way to codify and automate the workflow it takes to produce a machine learning model. </w:t>
-      </w:r>
-      <w:r>
-        <w:t xml:space="preserve">The </w:t>
-      </w:r>
-      <w:r>
-        <w:t xml:space="preserve">pipelines consist of multiple sequential steps that do everything from data extraction and </w:t>
-      </w:r>
-      <w:r>
-        <w:t>pre-processing</w:t>
-      </w:r>
-      <w:r>
-        <w:t xml:space="preserve"> to model training and deployment.</w:t>
-      </w:r>
-    </w:p>
-    <w:p>
-      <w:pPr>
-        <w:jc w:val="both"/>
-      </w:pPr>
-    </w:p>
-    <w:p>
-      <w:pPr>
-        <w:jc w:val="both"/>
-      </w:pPr>
-      <w:r>
-        <w:t>The</w:t>
-      </w:r>
-      <w:r>
-        <w:t xml:space="preserve"> pipeline is used to help automate machine learning workflows. They operate by enabling a sequence of data to be transformed and correlated together in a model that can be tested and evaluated to achieve an outcome, whether positive or negative.</w:t>
-      </w:r>
-    </w:p>
-    <w:p>
-      <w:pPr>
-        <w:jc w:val="both"/>
-      </w:pPr>
-    </w:p>
-    <w:p>
-      <w:pPr>
-        <w:jc w:val="both"/>
-      </w:pPr>
-      <w:r>
-        <w:t xml:space="preserve">Pipelines </w:t>
-      </w:r>
-      <w:r>
-        <w:t xml:space="preserve">consist of several steps to train a model. </w:t>
-      </w:r>
-      <w:r>
-        <w:t xml:space="preserve">The </w:t>
-      </w:r>
-      <w:r>
-        <w:t>pipelines are iterative as every step is repeated to continuously improve the accuracy of the model and achieve a successful algorithm. To build better machine learning models, and get the most value from them, accessible, scalable and durable storage solutions are imperative, paving the way for on-premises object storage.</w:t>
-      </w:r>
-    </w:p>
-    <w:p>
-      <w:pPr>
-        <w:jc w:val="both"/>
-      </w:pPr>
-    </w:p>
-    <w:p>
-      <w:pPr>
-        <w:jc w:val="both"/>
-      </w:pPr>
-      <w:r>
-        <w:t>Now-a-days Data has become a modern-day currency. Tremendous value and intelligence is being extracted from large, captured datasets (Big data) that has led to actionable insights through today’s world. It’s not just about storing data any longer, but capturing, preserving, accessing and transforming it to take advantage of its possibilitie</w:t>
-      </w:r>
-      <w:r>
-        <w:t>s and the value it can deliver.</w:t>
+      <w:bookmarkEnd w:id="37"/>
+    </w:p>
+    <w:p>
+      <w:pPr>
+        <w:jc w:val="both"/>
+      </w:pPr>
+      <w:r>
+        <w:t>A machine learning pipeline is a way to codify and automate the workflow it takes to produce a machine learning model. The pipelines consist of multiple sequential steps that do everything from data extraction and pre-processing to model training and deployment.</w:t>
+      </w:r>
+    </w:p>
+    <w:p>
+      <w:pPr>
+        <w:jc w:val="both"/>
+      </w:pPr>
+    </w:p>
+    <w:p>
+      <w:pPr>
+        <w:jc w:val="both"/>
+      </w:pPr>
+      <w:r>
+        <w:t>The pipeline is used to help automate machine learning workflows. They operate by enabling a sequence of data to be transformed and correlated together in a model that can be tested and evaluated to achieve an outcome, whether positive or negative.</w:t>
+      </w:r>
+    </w:p>
+    <w:p>
+      <w:pPr>
+        <w:jc w:val="both"/>
+      </w:pPr>
+    </w:p>
+    <w:p>
+      <w:pPr>
+        <w:jc w:val="both"/>
+      </w:pPr>
+      <w:r>
+        <w:t>Pipelines consist of several steps to train a model. The pipelines are iterative as every step is repeated to continuously improve the accuracy of the model and achieve a successful algorithm. To build better machine learning models, and get the most value from them, accessible, scalable and durable storage solutions are imperative, paving the way for on-premises object storage.</w:t>
+      </w:r>
+    </w:p>
+    <w:p>
+      <w:pPr>
+        <w:jc w:val="both"/>
+      </w:pPr>
+    </w:p>
+    <w:p>
+      <w:pPr>
+        <w:jc w:val="both"/>
+      </w:pPr>
+      <w:r>
+        <w:t>Now-a-days Data has become a modern-day currency. Tremendous value and intelligence is being extracted from large, captured datasets (Big data) that has led to actionable insights through today’s world. It’s not just about storing data any longer, but capturing, preserving, accessing and transforming it to take advantage of its possibilities and the value it can deliver.</w:t>
       </w:r>
     </w:p>
     <w:p/>
@@ -13561,13 +13803,7 @@
     <w:p/>
     <w:p>
       <w:r>
-        <w:t xml:space="preserve">Data is sent through these components and is manipulated with the help of computation. Pipelines are not one-way flows. They are cyclic in nature and </w:t>
-      </w:r>
-      <w:r>
-        <w:t>enable</w:t>
-      </w:r>
-      <w:r>
-        <w:t xml:space="preserve"> iteration to improve the scores of the machine learning algorithms and make the model scalable.</w:t>
+        <w:t>Data is sent through these components and is manipulated with the help of computation. Pipelines are not one-way flows. They are cyclic in nature and enable iteration to improve the scores of the machine learning algorithms and make the model scalable.</w:t>
       </w:r>
     </w:p>
     <w:p/>
@@ -13596,13 +13832,7 @@
         <w:rPr>
           <w:u w:val="none"/>
         </w:rPr>
-        <w:t>Data col</w:t>
-      </w:r>
-      <w:r>
-        <w:rPr>
-          <w:u w:val="none"/>
-        </w:rPr>
-        <w:t>lection</w:t>
+        <w:t>Data collection</w:t>
       </w:r>
     </w:p>
     <w:p>
@@ -13638,13 +13868,7 @@
         <w:rPr>
           <w:u w:val="none"/>
         </w:rPr>
-        <w:t>Feature extraction (labellin</w:t>
-      </w:r>
-      <w:r>
-        <w:rPr>
-          <w:u w:val="none"/>
-        </w:rPr>
-        <w:t>g and dimensionality reduction)</w:t>
+        <w:t>Feature extraction (labelling and dimensionality reduction)</w:t>
       </w:r>
     </w:p>
     <w:p>
@@ -13702,34 +13926,47 @@
         <w:pStyle w:val="Heading3"/>
         <w:jc w:val="both"/>
       </w:pPr>
-      <w:bookmarkStart w:id="39" w:name="_Toc108699105"/>
+      <w:bookmarkStart w:id="38" w:name="_Toc108699105"/>
       <w:r>
         <w:t>3.5.1. Project Pipeline</w:t>
       </w:r>
+      <w:bookmarkEnd w:id="38"/>
+    </w:p>
+    <w:p/>
+    <w:p>
+      <w:pPr>
+        <w:pStyle w:val="Caption"/>
+        <w:jc w:val="both"/>
+      </w:pPr>
+      <w:bookmarkStart w:id="39" w:name="_Toc108704927"/>
+      <w:r>
+        <w:t xml:space="preserve">Figure </w:t>
+      </w:r>
+      <w:r>
+        <w:fldChar w:fldCharType="begin"/>
+      </w:r>
+      <w:r>
+        <w:instrText xml:space="preserve"> SEQ Figure \* ARABIC </w:instrText>
+      </w:r>
+      <w:r>
+        <w:fldChar w:fldCharType="separate"/>
+      </w:r>
+      <w:r>
+        <w:rPr>
+          <w:noProof/>
+        </w:rPr>
+        <w:t>20</w:t>
+      </w:r>
+      <w:r>
+        <w:rPr>
+          <w:noProof/>
+        </w:rPr>
+        <w:fldChar w:fldCharType="end"/>
+      </w:r>
+      <w:r>
+        <w:t>: LSTM pipeline</w:t>
+      </w:r>
       <w:bookmarkEnd w:id="39"/>
-    </w:p>
-    <w:p/>
-    <w:p>
-      <w:pPr>
-        <w:pStyle w:val="Caption"/>
-        <w:jc w:val="both"/>
-      </w:pPr>
-      <w:bookmarkStart w:id="40" w:name="_Toc108704927"/>
-      <w:r>
-        <w:t xml:space="preserve">Figure </w:t>
-      </w:r>
-      <w:fldSimple w:instr=" SEQ Figure \* ARABIC ">
-        <w:r>
-          <w:rPr>
-            <w:noProof/>
-          </w:rPr>
-          <w:t>20</w:t>
-        </w:r>
-      </w:fldSimple>
-      <w:r>
-        <w:t>: LSTM pipeline</w:t>
-      </w:r>
-      <w:bookmarkEnd w:id="40"/>
     </w:p>
     <w:p>
       <w:pPr>
@@ -13740,6 +13977,7 @@
           <w:b/>
           <w:noProof/>
           <w:szCs w:val="24"/>
+          <w:lang w:eastAsia="en-IN"/>
         </w:rPr>
         <w:drawing>
           <wp:inline distT="0" distB="0" distL="0" distR="0" wp14:anchorId="0ACC3C41" wp14:editId="583047BA">
@@ -13828,12 +14066,12 @@
         <w:pStyle w:val="Heading2"/>
         <w:jc w:val="both"/>
       </w:pPr>
-      <w:bookmarkStart w:id="41" w:name="_Toc108699106"/>
+      <w:bookmarkStart w:id="40" w:name="_Toc108699106"/>
       <w:r>
         <w:lastRenderedPageBreak/>
         <w:t>3.6. Feasibility Analysis</w:t>
       </w:r>
-      <w:bookmarkEnd w:id="41"/>
+      <w:bookmarkEnd w:id="40"/>
     </w:p>
     <w:p>
       <w:pPr>
@@ -14077,35 +14315,35 @@
         <w:pStyle w:val="Heading2"/>
         <w:jc w:val="both"/>
       </w:pPr>
-      <w:bookmarkStart w:id="42" w:name="_Toc108699107"/>
+      <w:bookmarkStart w:id="41" w:name="_Toc108699107"/>
       <w:r>
         <w:t>3.7. System Environment</w:t>
       </w:r>
+      <w:bookmarkEnd w:id="41"/>
+    </w:p>
+    <w:p>
+      <w:pPr>
+        <w:jc w:val="both"/>
+      </w:pPr>
+      <w:r>
+        <w:t>The system environment specifies the hardware and software configuration of the new system. Regardless of how the requirement phase proceeds, it ultimately ends with the software requirement specification. A good SRS contains all the system requirements to a level of detail sufficient to enable designers to design a system that satisfies those requirements. The system specified in the SRS will assist the potential users to determine if the system meets their needs or how the system must be modified to meet their needs.</w:t>
+      </w:r>
+    </w:p>
+    <w:p>
+      <w:pPr>
+        <w:jc w:val="both"/>
+      </w:pPr>
+    </w:p>
+    <w:p>
+      <w:pPr>
+        <w:pStyle w:val="Heading3"/>
+        <w:jc w:val="both"/>
+      </w:pPr>
+      <w:bookmarkStart w:id="42" w:name="_Toc108699108"/>
+      <w:r>
+        <w:t>3.7.1. Software Environment</w:t>
+      </w:r>
       <w:bookmarkEnd w:id="42"/>
-    </w:p>
-    <w:p>
-      <w:pPr>
-        <w:jc w:val="both"/>
-      </w:pPr>
-      <w:r>
-        <w:t>The system environment specifies the hardware and software configuration of the new system. Regardless of how the requirement phase proceeds, it ultimately ends with the software requirement specification. A good SRS contains all the system requirements to a level of detail sufficient to enable designers to design a system that satisfies those requirements. The system specified in the SRS will assist the potential users to determine if the system meets their needs or how the system must be modified to meet their needs.</w:t>
-      </w:r>
-    </w:p>
-    <w:p>
-      <w:pPr>
-        <w:jc w:val="both"/>
-      </w:pPr>
-    </w:p>
-    <w:p>
-      <w:pPr>
-        <w:pStyle w:val="Heading3"/>
-        <w:jc w:val="both"/>
-      </w:pPr>
-      <w:bookmarkStart w:id="43" w:name="_Toc108699108"/>
-      <w:r>
-        <w:t>3.7.1. Software Environment</w:t>
-      </w:r>
-      <w:bookmarkEnd w:id="43"/>
     </w:p>
     <w:p>
       <w:pPr>
@@ -14402,11 +14640,11 @@
         <w:pStyle w:val="Heading3"/>
         <w:jc w:val="both"/>
       </w:pPr>
-      <w:bookmarkStart w:id="44" w:name="_Toc108699109"/>
+      <w:bookmarkStart w:id="43" w:name="_Toc108699109"/>
       <w:r>
         <w:t>3.7.2. Hardware Environment</w:t>
       </w:r>
-      <w:bookmarkEnd w:id="44"/>
+      <w:bookmarkEnd w:id="43"/>
     </w:p>
     <w:p>
       <w:pPr>
@@ -14437,7 +14675,7 @@
         <w:pStyle w:val="Heading1"/>
         <w:jc w:val="both"/>
       </w:pPr>
-      <w:bookmarkStart w:id="45" w:name="_Toc108699110"/>
+      <w:bookmarkStart w:id="44" w:name="_Toc108699110"/>
     </w:p>
     <w:p>
       <w:pPr>
@@ -14502,6 +14740,30 @@
         <w:lastRenderedPageBreak/>
         <w:t>4. System Design</w:t>
       </w:r>
+      <w:bookmarkEnd w:id="44"/>
+    </w:p>
+    <w:p>
+      <w:pPr>
+        <w:jc w:val="both"/>
+      </w:pPr>
+      <w:r>
+        <w:t>Despite many solutions that have been recently proposed, there are still open challenges in creating a user-friendly application concerning Human Activity Recognition. The solution proposed here aims to solve these limitations, by developing a user-friendly application that considers the parameters from various test results.  The main objective is to predict human activity by reading accelerometer values from the smartphone.</w:t>
+      </w:r>
+    </w:p>
+    <w:p>
+      <w:pPr>
+        <w:jc w:val="both"/>
+      </w:pPr>
+    </w:p>
+    <w:p>
+      <w:pPr>
+        <w:pStyle w:val="Heading2"/>
+        <w:jc w:val="both"/>
+      </w:pPr>
+      <w:bookmarkStart w:id="45" w:name="_Toc108699111"/>
+      <w:r>
+        <w:t>4.1. Model Planning</w:t>
+      </w:r>
       <w:bookmarkEnd w:id="45"/>
     </w:p>
     <w:p>
@@ -14509,7 +14771,23 @@
         <w:jc w:val="both"/>
       </w:pPr>
       <w:r>
-        <w:t>Despite many solutions that have been recently proposed, there are still open challenges in creating a user-friendly application concerning Human Activity Recognition. The solution proposed here aims to solve these limitations, by developing a user-friendly application that considers the parameters from various test results.  The main objective is to predict human activity by reading accelerometer values from the smartphone.</w:t>
+        <w:t>After the comparison of architectures: LSTM &amp; GRU, it is decided that this model will be developed using LSTM because of its speed and efficiency. The input to the LSTM model is the combination of two datasets: WISDM &amp; UCI-HAR. These datasets once combined are then split into training and testing sets to train and evaluate the model. The model will use the ‘</w:t>
+      </w:r>
+      <w:proofErr w:type="spellStart"/>
+      <w:r>
+        <w:t>adam</w:t>
+      </w:r>
+      <w:proofErr w:type="spellEnd"/>
+      <w:r>
+        <w:t>’ optimizer and the loss parameter will be set to ‘</w:t>
+      </w:r>
+      <w:proofErr w:type="spellStart"/>
+      <w:r>
+        <w:t>categorical_crossentropy</w:t>
+      </w:r>
+      <w:proofErr w:type="spellEnd"/>
+      <w:r>
+        <w:t>’ because the model tries to predict multiclass classification.</w:t>
       </w:r>
     </w:p>
     <w:p>
@@ -14522,51 +14800,11 @@
         <w:pStyle w:val="Heading2"/>
         <w:jc w:val="both"/>
       </w:pPr>
-      <w:bookmarkStart w:id="46" w:name="_Toc108699111"/>
-      <w:r>
-        <w:t>4.1. Model Planning</w:t>
+      <w:bookmarkStart w:id="46" w:name="_Toc108699112"/>
+      <w:r>
+        <w:t>4.2. Training</w:t>
       </w:r>
       <w:bookmarkEnd w:id="46"/>
-    </w:p>
-    <w:p>
-      <w:pPr>
-        <w:jc w:val="both"/>
-      </w:pPr>
-      <w:r>
-        <w:t>After the comparison of architectures: LSTM &amp; GRU, it is decided that this model will be developed using LSTM because of its speed and efficiency. The input to the LSTM model is the combination of two datasets: WISDM &amp; UCI-HAR. These datasets once combined are then split into training and testing sets to train and evaluate the model. The model will use the ‘</w:t>
-      </w:r>
-      <w:proofErr w:type="spellStart"/>
-      <w:r>
-        <w:t>adam</w:t>
-      </w:r>
-      <w:proofErr w:type="spellEnd"/>
-      <w:r>
-        <w:t>’ optimizer and the loss parameter will be set to ‘</w:t>
-      </w:r>
-      <w:proofErr w:type="spellStart"/>
-      <w:r>
-        <w:t>categorical_crossentropy</w:t>
-      </w:r>
-      <w:proofErr w:type="spellEnd"/>
-      <w:r>
-        <w:t>’ because the model tries to predict multiclass classification.</w:t>
-      </w:r>
-    </w:p>
-    <w:p>
-      <w:pPr>
-        <w:jc w:val="both"/>
-      </w:pPr>
-    </w:p>
-    <w:p>
-      <w:pPr>
-        <w:pStyle w:val="Heading2"/>
-        <w:jc w:val="both"/>
-      </w:pPr>
-      <w:bookmarkStart w:id="47" w:name="_Toc108699112"/>
-      <w:r>
-        <w:t>4.2. Training</w:t>
-      </w:r>
-      <w:bookmarkEnd w:id="47"/>
     </w:p>
     <w:p>
       <w:pPr>
@@ -14729,23 +14967,36 @@
         <w:pStyle w:val="Caption"/>
         <w:jc w:val="both"/>
       </w:pPr>
-      <w:bookmarkStart w:id="48" w:name="_Toc108704928"/>
+      <w:bookmarkStart w:id="47" w:name="_Toc108704928"/>
       <w:r>
         <w:lastRenderedPageBreak/>
         <w:t xml:space="preserve">Figure </w:t>
       </w:r>
-      <w:fldSimple w:instr=" SEQ Figure \* ARABIC ">
-        <w:r>
-          <w:rPr>
-            <w:noProof/>
-          </w:rPr>
-          <w:t>21</w:t>
-        </w:r>
-      </w:fldSimple>
+      <w:r>
+        <w:fldChar w:fldCharType="begin"/>
+      </w:r>
+      <w:r>
+        <w:instrText xml:space="preserve"> SEQ Figure \* ARABIC </w:instrText>
+      </w:r>
+      <w:r>
+        <w:fldChar w:fldCharType="separate"/>
+      </w:r>
+      <w:r>
+        <w:rPr>
+          <w:noProof/>
+        </w:rPr>
+        <w:t>21</w:t>
+      </w:r>
+      <w:r>
+        <w:rPr>
+          <w:noProof/>
+        </w:rPr>
+        <w:fldChar w:fldCharType="end"/>
+      </w:r>
       <w:r>
         <w:t>: GRU model</w:t>
       </w:r>
-      <w:bookmarkEnd w:id="48"/>
+      <w:bookmarkEnd w:id="47"/>
     </w:p>
     <w:p>
       <w:pPr>
@@ -14754,6 +15005,7 @@
       <w:r>
         <w:rPr>
           <w:noProof/>
+          <w:lang w:eastAsia="en-IN"/>
         </w:rPr>
         <w:drawing>
           <wp:inline distT="0" distB="0" distL="0" distR="0" wp14:anchorId="4F3C9AAA" wp14:editId="63063B68">
@@ -14802,18 +15054,31 @@
         <w:pStyle w:val="Caption"/>
         <w:jc w:val="both"/>
       </w:pPr>
-      <w:bookmarkStart w:id="49" w:name="_Toc108699008"/>
+      <w:bookmarkStart w:id="48" w:name="_Toc108699008"/>
       <w:r>
         <w:t xml:space="preserve">Table </w:t>
       </w:r>
-      <w:fldSimple w:instr=" SEQ Table \* ARABIC ">
-        <w:r>
-          <w:rPr>
-            <w:noProof/>
-          </w:rPr>
-          <w:t>2</w:t>
-        </w:r>
-      </w:fldSimple>
+      <w:r>
+        <w:fldChar w:fldCharType="begin"/>
+      </w:r>
+      <w:r>
+        <w:instrText xml:space="preserve"> SEQ Table \* ARABIC </w:instrText>
+      </w:r>
+      <w:r>
+        <w:fldChar w:fldCharType="separate"/>
+      </w:r>
+      <w:r>
+        <w:rPr>
+          <w:noProof/>
+        </w:rPr>
+        <w:t>2</w:t>
+      </w:r>
+      <w:r>
+        <w:rPr>
+          <w:noProof/>
+        </w:rPr>
+        <w:fldChar w:fldCharType="end"/>
+      </w:r>
       <w:r>
         <w:t xml:space="preserve">: GRU </w:t>
       </w:r>
@@ -14821,7 +15086,7 @@
       <w:r>
         <w:t>hyperparameters</w:t>
       </w:r>
-      <w:bookmarkEnd w:id="49"/>
+      <w:bookmarkEnd w:id="48"/>
       <w:proofErr w:type="spellEnd"/>
     </w:p>
     <w:tbl>
@@ -15290,22 +15555,35 @@
         <w:pStyle w:val="Caption"/>
         <w:jc w:val="both"/>
       </w:pPr>
-      <w:bookmarkStart w:id="50" w:name="_Toc108704929"/>
+      <w:bookmarkStart w:id="49" w:name="_Toc108704929"/>
       <w:r>
         <w:t xml:space="preserve">Figure </w:t>
       </w:r>
-      <w:fldSimple w:instr=" SEQ Figure \* ARABIC ">
-        <w:r>
-          <w:rPr>
-            <w:noProof/>
-          </w:rPr>
-          <w:t>22</w:t>
-        </w:r>
-      </w:fldSimple>
+      <w:r>
+        <w:fldChar w:fldCharType="begin"/>
+      </w:r>
+      <w:r>
+        <w:instrText xml:space="preserve"> SEQ Figure \* ARABIC </w:instrText>
+      </w:r>
+      <w:r>
+        <w:fldChar w:fldCharType="separate"/>
+      </w:r>
+      <w:r>
+        <w:rPr>
+          <w:noProof/>
+        </w:rPr>
+        <w:t>22</w:t>
+      </w:r>
+      <w:r>
+        <w:rPr>
+          <w:noProof/>
+        </w:rPr>
+        <w:fldChar w:fldCharType="end"/>
+      </w:r>
       <w:r>
         <w:t>: GRU epochs</w:t>
       </w:r>
-      <w:bookmarkEnd w:id="50"/>
+      <w:bookmarkEnd w:id="49"/>
     </w:p>
     <w:p>
       <w:pPr>
@@ -15314,6 +15592,7 @@
       <w:r>
         <w:rPr>
           <w:noProof/>
+          <w:lang w:eastAsia="en-IN"/>
         </w:rPr>
         <w:drawing>
           <wp:inline distT="0" distB="0" distL="0" distR="0" wp14:anchorId="0121E1D9" wp14:editId="0BE1E5E0">
@@ -15375,23 +15654,36 @@
         <w:pStyle w:val="Caption"/>
         <w:jc w:val="both"/>
       </w:pPr>
-      <w:bookmarkStart w:id="51" w:name="_Toc108704930"/>
+      <w:bookmarkStart w:id="50" w:name="_Toc108704930"/>
       <w:r>
         <w:lastRenderedPageBreak/>
         <w:t xml:space="preserve">Figure </w:t>
       </w:r>
-      <w:fldSimple w:instr=" SEQ Figure \* ARABIC ">
-        <w:r>
-          <w:rPr>
-            <w:noProof/>
-          </w:rPr>
-          <w:t>23</w:t>
-        </w:r>
-      </w:fldSimple>
+      <w:r>
+        <w:fldChar w:fldCharType="begin"/>
+      </w:r>
+      <w:r>
+        <w:instrText xml:space="preserve"> SEQ Figure \* ARABIC </w:instrText>
+      </w:r>
+      <w:r>
+        <w:fldChar w:fldCharType="separate"/>
+      </w:r>
+      <w:r>
+        <w:rPr>
+          <w:noProof/>
+        </w:rPr>
+        <w:t>23</w:t>
+      </w:r>
+      <w:r>
+        <w:rPr>
+          <w:noProof/>
+        </w:rPr>
+        <w:fldChar w:fldCharType="end"/>
+      </w:r>
       <w:r>
         <w:t>: GRU confusion matrix</w:t>
       </w:r>
-      <w:bookmarkEnd w:id="51"/>
+      <w:bookmarkEnd w:id="50"/>
     </w:p>
     <w:p>
       <w:pPr>
@@ -15400,6 +15692,7 @@
       <w:r>
         <w:rPr>
           <w:noProof/>
+          <w:lang w:eastAsia="en-IN"/>
         </w:rPr>
         <w:drawing>
           <wp:inline distT="0" distB="0" distL="0" distR="0" wp14:anchorId="743C8403" wp14:editId="50A150ED">
@@ -15448,22 +15741,35 @@
         <w:pStyle w:val="Caption"/>
         <w:jc w:val="both"/>
       </w:pPr>
-      <w:bookmarkStart w:id="52" w:name="_Toc108704931"/>
+      <w:bookmarkStart w:id="51" w:name="_Toc108704931"/>
       <w:r>
         <w:t xml:space="preserve">Figure </w:t>
       </w:r>
-      <w:fldSimple w:instr=" SEQ Figure \* ARABIC ">
-        <w:r>
-          <w:rPr>
-            <w:noProof/>
-          </w:rPr>
-          <w:t>24</w:t>
-        </w:r>
-      </w:fldSimple>
+      <w:r>
+        <w:fldChar w:fldCharType="begin"/>
+      </w:r>
+      <w:r>
+        <w:instrText xml:space="preserve"> SEQ Figure \* ARABIC </w:instrText>
+      </w:r>
+      <w:r>
+        <w:fldChar w:fldCharType="separate"/>
+      </w:r>
+      <w:r>
+        <w:rPr>
+          <w:noProof/>
+        </w:rPr>
+        <w:t>24</w:t>
+      </w:r>
+      <w:r>
+        <w:rPr>
+          <w:noProof/>
+        </w:rPr>
+        <w:fldChar w:fldCharType="end"/>
+      </w:r>
       <w:r>
         <w:t>: GRU classification report</w:t>
       </w:r>
-      <w:bookmarkEnd w:id="52"/>
+      <w:bookmarkEnd w:id="51"/>
     </w:p>
     <w:p>
       <w:pPr>
@@ -15472,6 +15778,7 @@
       <w:r>
         <w:rPr>
           <w:noProof/>
+          <w:lang w:eastAsia="en-IN"/>
         </w:rPr>
         <w:drawing>
           <wp:inline distT="0" distB="0" distL="0" distR="0" wp14:anchorId="57AA707C" wp14:editId="40AA1D76">
@@ -15520,22 +15827,35 @@
         <w:pStyle w:val="Caption"/>
         <w:jc w:val="both"/>
       </w:pPr>
-      <w:bookmarkStart w:id="53" w:name="_Toc108704932"/>
+      <w:bookmarkStart w:id="52" w:name="_Toc108704932"/>
       <w:r>
         <w:t xml:space="preserve">Figure </w:t>
       </w:r>
-      <w:fldSimple w:instr=" SEQ Figure \* ARABIC ">
-        <w:r>
-          <w:rPr>
-            <w:noProof/>
-          </w:rPr>
-          <w:t>25</w:t>
-        </w:r>
-      </w:fldSimple>
+      <w:r>
+        <w:fldChar w:fldCharType="begin"/>
+      </w:r>
+      <w:r>
+        <w:instrText xml:space="preserve"> SEQ Figure \* ARABIC </w:instrText>
+      </w:r>
+      <w:r>
+        <w:fldChar w:fldCharType="separate"/>
+      </w:r>
+      <w:r>
+        <w:rPr>
+          <w:noProof/>
+        </w:rPr>
+        <w:t>25</w:t>
+      </w:r>
+      <w:r>
+        <w:rPr>
+          <w:noProof/>
+        </w:rPr>
+        <w:fldChar w:fldCharType="end"/>
+      </w:r>
       <w:r>
         <w:t>: GRU model accuracy</w:t>
       </w:r>
-      <w:bookmarkEnd w:id="53"/>
+      <w:bookmarkEnd w:id="52"/>
     </w:p>
     <w:p>
       <w:pPr>
@@ -15544,6 +15864,7 @@
       <w:r>
         <w:rPr>
           <w:noProof/>
+          <w:lang w:eastAsia="en-IN"/>
         </w:rPr>
         <w:drawing>
           <wp:inline distT="0" distB="0" distL="0" distR="0" wp14:anchorId="59391E98" wp14:editId="7F57882E">
@@ -15587,23 +15908,36 @@
         <w:pStyle w:val="Caption"/>
         <w:jc w:val="both"/>
       </w:pPr>
-      <w:bookmarkStart w:id="54" w:name="_Toc108704933"/>
+      <w:bookmarkStart w:id="53" w:name="_Toc108704933"/>
       <w:r>
         <w:lastRenderedPageBreak/>
         <w:t xml:space="preserve">Figure </w:t>
       </w:r>
-      <w:fldSimple w:instr=" SEQ Figure \* ARABIC ">
-        <w:r>
-          <w:rPr>
-            <w:noProof/>
-          </w:rPr>
-          <w:t>26</w:t>
-        </w:r>
-      </w:fldSimple>
+      <w:r>
+        <w:fldChar w:fldCharType="begin"/>
+      </w:r>
+      <w:r>
+        <w:instrText xml:space="preserve"> SEQ Figure \* ARABIC </w:instrText>
+      </w:r>
+      <w:r>
+        <w:fldChar w:fldCharType="separate"/>
+      </w:r>
+      <w:r>
+        <w:rPr>
+          <w:noProof/>
+        </w:rPr>
+        <w:t>26</w:t>
+      </w:r>
+      <w:r>
+        <w:rPr>
+          <w:noProof/>
+        </w:rPr>
+        <w:fldChar w:fldCharType="end"/>
+      </w:r>
       <w:r>
         <w:t>: GRU model loss</w:t>
       </w:r>
-      <w:bookmarkEnd w:id="54"/>
+      <w:bookmarkEnd w:id="53"/>
     </w:p>
     <w:p>
       <w:pPr>
@@ -15612,6 +15946,7 @@
       <w:r>
         <w:rPr>
           <w:noProof/>
+          <w:lang w:eastAsia="en-IN"/>
         </w:rPr>
         <w:drawing>
           <wp:inline distT="0" distB="0" distL="0" distR="0" wp14:anchorId="5C103A2E" wp14:editId="7594DF15">
@@ -15740,22 +16075,35 @@
         <w:pStyle w:val="Caption"/>
         <w:jc w:val="both"/>
       </w:pPr>
-      <w:bookmarkStart w:id="55" w:name="_Toc108704934"/>
+      <w:bookmarkStart w:id="54" w:name="_Toc108704934"/>
       <w:r>
         <w:t xml:space="preserve">Figure </w:t>
       </w:r>
-      <w:fldSimple w:instr=" SEQ Figure \* ARABIC ">
-        <w:r>
-          <w:rPr>
-            <w:noProof/>
-          </w:rPr>
-          <w:t>27</w:t>
-        </w:r>
-      </w:fldSimple>
+      <w:r>
+        <w:fldChar w:fldCharType="begin"/>
+      </w:r>
+      <w:r>
+        <w:instrText xml:space="preserve"> SEQ Figure \* ARABIC </w:instrText>
+      </w:r>
+      <w:r>
+        <w:fldChar w:fldCharType="separate"/>
+      </w:r>
+      <w:r>
+        <w:rPr>
+          <w:noProof/>
+        </w:rPr>
+        <w:t>27</w:t>
+      </w:r>
+      <w:r>
+        <w:rPr>
+          <w:noProof/>
+        </w:rPr>
+        <w:fldChar w:fldCharType="end"/>
+      </w:r>
       <w:r>
         <w:t>: LSTM model</w:t>
       </w:r>
-      <w:bookmarkEnd w:id="55"/>
+      <w:bookmarkEnd w:id="54"/>
     </w:p>
     <w:p>
       <w:pPr>
@@ -15764,6 +16112,7 @@
       <w:r>
         <w:rPr>
           <w:noProof/>
+          <w:lang w:eastAsia="en-IN"/>
         </w:rPr>
         <w:drawing>
           <wp:inline distT="0" distB="0" distL="0" distR="0" wp14:anchorId="6B3F29CE" wp14:editId="7133A35E">
@@ -15827,19 +16176,32 @@
         <w:pStyle w:val="Caption"/>
         <w:jc w:val="both"/>
       </w:pPr>
-      <w:bookmarkStart w:id="56" w:name="_Toc108699009"/>
+      <w:bookmarkStart w:id="55" w:name="_Toc108699009"/>
       <w:r>
         <w:lastRenderedPageBreak/>
         <w:t xml:space="preserve">Table </w:t>
       </w:r>
-      <w:fldSimple w:instr=" SEQ Table \* ARABIC ">
-        <w:r>
-          <w:rPr>
-            <w:noProof/>
-          </w:rPr>
-          <w:t>3</w:t>
-        </w:r>
-      </w:fldSimple>
+      <w:r>
+        <w:fldChar w:fldCharType="begin"/>
+      </w:r>
+      <w:r>
+        <w:instrText xml:space="preserve"> SEQ Table \* ARABIC </w:instrText>
+      </w:r>
+      <w:r>
+        <w:fldChar w:fldCharType="separate"/>
+      </w:r>
+      <w:r>
+        <w:rPr>
+          <w:noProof/>
+        </w:rPr>
+        <w:t>3</w:t>
+      </w:r>
+      <w:r>
+        <w:rPr>
+          <w:noProof/>
+        </w:rPr>
+        <w:fldChar w:fldCharType="end"/>
+      </w:r>
       <w:r>
         <w:t xml:space="preserve">: LSTM </w:t>
       </w:r>
@@ -15847,7 +16209,7 @@
       <w:r>
         <w:t>hyperparametes</w:t>
       </w:r>
-      <w:bookmarkEnd w:id="56"/>
+      <w:bookmarkEnd w:id="55"/>
       <w:proofErr w:type="spellEnd"/>
     </w:p>
     <w:tbl>
@@ -16314,22 +16676,35 @@
         <w:pStyle w:val="Caption"/>
         <w:jc w:val="both"/>
       </w:pPr>
-      <w:bookmarkStart w:id="57" w:name="_Toc108704935"/>
+      <w:bookmarkStart w:id="56" w:name="_Toc108704935"/>
       <w:r>
         <w:t xml:space="preserve">Figure </w:t>
       </w:r>
-      <w:fldSimple w:instr=" SEQ Figure \* ARABIC ">
-        <w:r>
-          <w:rPr>
-            <w:noProof/>
-          </w:rPr>
-          <w:t>28</w:t>
-        </w:r>
-      </w:fldSimple>
+      <w:r>
+        <w:fldChar w:fldCharType="begin"/>
+      </w:r>
+      <w:r>
+        <w:instrText xml:space="preserve"> SEQ Figure \* ARABIC </w:instrText>
+      </w:r>
+      <w:r>
+        <w:fldChar w:fldCharType="separate"/>
+      </w:r>
+      <w:r>
+        <w:rPr>
+          <w:noProof/>
+        </w:rPr>
+        <w:t>28</w:t>
+      </w:r>
+      <w:r>
+        <w:rPr>
+          <w:noProof/>
+        </w:rPr>
+        <w:fldChar w:fldCharType="end"/>
+      </w:r>
       <w:r>
         <w:t>: LSTM epochs</w:t>
       </w:r>
-      <w:bookmarkEnd w:id="57"/>
+      <w:bookmarkEnd w:id="56"/>
     </w:p>
     <w:p>
       <w:pPr>
@@ -16338,6 +16713,7 @@
       <w:r>
         <w:rPr>
           <w:noProof/>
+          <w:lang w:eastAsia="en-IN"/>
         </w:rPr>
         <w:drawing>
           <wp:inline distT="0" distB="0" distL="0" distR="0" wp14:anchorId="650F3DC4" wp14:editId="14C16258">
@@ -16386,22 +16762,35 @@
         <w:pStyle w:val="Caption"/>
         <w:jc w:val="both"/>
       </w:pPr>
-      <w:bookmarkStart w:id="58" w:name="_Toc108704936"/>
+      <w:bookmarkStart w:id="57" w:name="_Toc108704936"/>
       <w:r>
         <w:t xml:space="preserve">Figure </w:t>
       </w:r>
-      <w:fldSimple w:instr=" SEQ Figure \* ARABIC ">
-        <w:r>
-          <w:rPr>
-            <w:noProof/>
-          </w:rPr>
-          <w:t>29</w:t>
-        </w:r>
-      </w:fldSimple>
+      <w:r>
+        <w:fldChar w:fldCharType="begin"/>
+      </w:r>
+      <w:r>
+        <w:instrText xml:space="preserve"> SEQ Figure \* ARABIC </w:instrText>
+      </w:r>
+      <w:r>
+        <w:fldChar w:fldCharType="separate"/>
+      </w:r>
+      <w:r>
+        <w:rPr>
+          <w:noProof/>
+        </w:rPr>
+        <w:t>29</w:t>
+      </w:r>
+      <w:r>
+        <w:rPr>
+          <w:noProof/>
+        </w:rPr>
+        <w:fldChar w:fldCharType="end"/>
+      </w:r>
       <w:r>
         <w:t>: LSTM confusion matrix</w:t>
       </w:r>
-      <w:bookmarkEnd w:id="58"/>
+      <w:bookmarkEnd w:id="57"/>
     </w:p>
     <w:p>
       <w:pPr>
@@ -16410,6 +16799,7 @@
       <w:r>
         <w:rPr>
           <w:noProof/>
+          <w:lang w:eastAsia="en-IN"/>
         </w:rPr>
         <w:drawing>
           <wp:inline distT="0" distB="0" distL="0" distR="0" wp14:anchorId="59E69126" wp14:editId="7D5B4E12">
@@ -16468,23 +16858,36 @@
         <w:pStyle w:val="Caption"/>
         <w:jc w:val="both"/>
       </w:pPr>
-      <w:bookmarkStart w:id="59" w:name="_Toc108704937"/>
+      <w:bookmarkStart w:id="58" w:name="_Toc108704937"/>
       <w:r>
         <w:lastRenderedPageBreak/>
         <w:t xml:space="preserve">Figure </w:t>
       </w:r>
-      <w:fldSimple w:instr=" SEQ Figure \* ARABIC ">
-        <w:r>
-          <w:rPr>
-            <w:noProof/>
-          </w:rPr>
-          <w:t>30</w:t>
-        </w:r>
-      </w:fldSimple>
+      <w:r>
+        <w:fldChar w:fldCharType="begin"/>
+      </w:r>
+      <w:r>
+        <w:instrText xml:space="preserve"> SEQ Figure \* ARABIC </w:instrText>
+      </w:r>
+      <w:r>
+        <w:fldChar w:fldCharType="separate"/>
+      </w:r>
+      <w:r>
+        <w:rPr>
+          <w:noProof/>
+        </w:rPr>
+        <w:t>30</w:t>
+      </w:r>
+      <w:r>
+        <w:rPr>
+          <w:noProof/>
+        </w:rPr>
+        <w:fldChar w:fldCharType="end"/>
+      </w:r>
       <w:r>
         <w:t>: LSTM classification report</w:t>
       </w:r>
-      <w:bookmarkEnd w:id="59"/>
+      <w:bookmarkEnd w:id="58"/>
     </w:p>
     <w:p>
       <w:pPr>
@@ -16493,6 +16896,7 @@
       <w:r>
         <w:rPr>
           <w:noProof/>
+          <w:lang w:eastAsia="en-IN"/>
         </w:rPr>
         <w:drawing>
           <wp:inline distT="0" distB="0" distL="0" distR="0" wp14:anchorId="32CEFEA1" wp14:editId="4A0B2427">
@@ -16541,22 +16945,35 @@
         <w:pStyle w:val="Caption"/>
         <w:jc w:val="both"/>
       </w:pPr>
-      <w:bookmarkStart w:id="60" w:name="_Toc108704938"/>
+      <w:bookmarkStart w:id="59" w:name="_Toc108704938"/>
       <w:r>
         <w:t xml:space="preserve">Figure </w:t>
       </w:r>
-      <w:fldSimple w:instr=" SEQ Figure \* ARABIC ">
-        <w:r>
-          <w:rPr>
-            <w:noProof/>
-          </w:rPr>
-          <w:t>31</w:t>
-        </w:r>
-      </w:fldSimple>
+      <w:r>
+        <w:fldChar w:fldCharType="begin"/>
+      </w:r>
+      <w:r>
+        <w:instrText xml:space="preserve"> SEQ Figure \* ARABIC </w:instrText>
+      </w:r>
+      <w:r>
+        <w:fldChar w:fldCharType="separate"/>
+      </w:r>
+      <w:r>
+        <w:rPr>
+          <w:noProof/>
+        </w:rPr>
+        <w:t>31</w:t>
+      </w:r>
+      <w:r>
+        <w:rPr>
+          <w:noProof/>
+        </w:rPr>
+        <w:fldChar w:fldCharType="end"/>
+      </w:r>
       <w:r>
         <w:t>: LSTM model accuracy</w:t>
       </w:r>
-      <w:bookmarkEnd w:id="60"/>
+      <w:bookmarkEnd w:id="59"/>
     </w:p>
     <w:p>
       <w:pPr>
@@ -16565,6 +16982,7 @@
       <w:r>
         <w:rPr>
           <w:noProof/>
+          <w:lang w:eastAsia="en-IN"/>
         </w:rPr>
         <w:drawing>
           <wp:inline distT="0" distB="0" distL="0" distR="0" wp14:anchorId="2876D8D1" wp14:editId="72688BEF">
@@ -16613,22 +17031,38 @@
         <w:pStyle w:val="Caption"/>
         <w:jc w:val="both"/>
       </w:pPr>
-      <w:bookmarkStart w:id="61" w:name="_Toc108704939"/>
+      <w:bookmarkStart w:id="60" w:name="_Toc108704939"/>
       <w:r>
         <w:t xml:space="preserve">Figure </w:t>
       </w:r>
-      <w:fldSimple w:instr=" SEQ Figure \* ARABIC ">
-        <w:r>
-          <w:rPr>
-            <w:noProof/>
-          </w:rPr>
-          <w:t>32</w:t>
-        </w:r>
-      </w:fldSimple>
+      <w:r>
+        <w:fldChar w:fldCharType="begin"/>
+      </w:r>
+      <w:r>
+        <w:instrText xml:space="preserve"> SEQ Fig</w:instrText>
+      </w:r>
+      <w:r>
+        <w:instrText xml:space="preserve">ure \* ARABIC </w:instrText>
+      </w:r>
+      <w:r>
+        <w:fldChar w:fldCharType="separate"/>
+      </w:r>
+      <w:r>
+        <w:rPr>
+          <w:noProof/>
+        </w:rPr>
+        <w:t>32</w:t>
+      </w:r>
+      <w:r>
+        <w:rPr>
+          <w:noProof/>
+        </w:rPr>
+        <w:fldChar w:fldCharType="end"/>
+      </w:r>
       <w:r>
         <w:t>: LSTM model loss</w:t>
       </w:r>
-      <w:bookmarkEnd w:id="61"/>
+      <w:bookmarkEnd w:id="60"/>
     </w:p>
     <w:p>
       <w:pPr>
@@ -16637,6 +17071,7 @@
       <w:r>
         <w:rPr>
           <w:noProof/>
+          <w:lang w:eastAsia="en-IN"/>
         </w:rPr>
         <w:drawing>
           <wp:inline distT="0" distB="0" distL="0" distR="0" wp14:anchorId="2FCD5100" wp14:editId="72A94C88">
@@ -16690,23 +17125,36 @@
         <w:pStyle w:val="Caption"/>
         <w:jc w:val="both"/>
       </w:pPr>
-      <w:bookmarkStart w:id="62" w:name="_Toc108699010"/>
+      <w:bookmarkStart w:id="61" w:name="_Toc108699010"/>
       <w:r>
         <w:lastRenderedPageBreak/>
         <w:t xml:space="preserve">Table </w:t>
       </w:r>
-      <w:fldSimple w:instr=" SEQ Table \* ARABIC ">
-        <w:r>
-          <w:rPr>
-            <w:noProof/>
-          </w:rPr>
-          <w:t>4</w:t>
-        </w:r>
-      </w:fldSimple>
+      <w:r>
+        <w:fldChar w:fldCharType="begin"/>
+      </w:r>
+      <w:r>
+        <w:instrText xml:space="preserve"> SEQ Table \* ARABIC </w:instrText>
+      </w:r>
+      <w:r>
+        <w:fldChar w:fldCharType="separate"/>
+      </w:r>
+      <w:r>
+        <w:rPr>
+          <w:noProof/>
+        </w:rPr>
+        <w:t>4</w:t>
+      </w:r>
+      <w:r>
+        <w:rPr>
+          <w:noProof/>
+        </w:rPr>
+        <w:fldChar w:fldCharType="end"/>
+      </w:r>
       <w:r>
         <w:t>: LSTM VS GRU</w:t>
       </w:r>
-      <w:bookmarkEnd w:id="62"/>
+      <w:bookmarkEnd w:id="61"/>
     </w:p>
     <w:tbl>
       <w:tblPr>
@@ -16915,81 +17363,95 @@
         <w:pStyle w:val="Heading2"/>
         <w:jc w:val="both"/>
       </w:pPr>
-      <w:bookmarkStart w:id="63" w:name="_Toc108699113"/>
+      <w:bookmarkStart w:id="62" w:name="_Toc108699113"/>
       <w:r>
         <w:t>4.3. Testing</w:t>
       </w:r>
+      <w:bookmarkEnd w:id="62"/>
+    </w:p>
+    <w:p>
+      <w:pPr>
+        <w:jc w:val="both"/>
+      </w:pPr>
+      <w:r>
+        <w:t>Software testing is a critical element of software quality assurance and represents an ultimate view of specification, design, and code generation. Once the source code has been generated the program should be executed before the customer gets it with the specific intention of finding and removing all errors, the test must be conducted systematically and the test must be designed using disciplined techniques.</w:t>
+      </w:r>
+    </w:p>
+    <w:p>
+      <w:pPr>
+        <w:jc w:val="both"/>
+      </w:pPr>
+    </w:p>
+    <w:p>
+      <w:pPr>
+        <w:jc w:val="both"/>
+      </w:pPr>
+      <w:r>
+        <w:t xml:space="preserve">Testing or validation data is used to evaluate the model’s accuracy. </w:t>
+      </w:r>
+      <w:proofErr w:type="gramStart"/>
+      <w:r>
+        <w:t>To check whether the application can correctly predict the output.</w:t>
+      </w:r>
+      <w:proofErr w:type="gramEnd"/>
+      <w:r>
+        <w:t xml:space="preserve"> Here, LSTM network was selected and 20% of the dataset is used for testing the model. The model </w:t>
+      </w:r>
+      <w:r>
+        <w:t>is</w:t>
+      </w:r>
+      <w:r>
+        <w:t xml:space="preserve"> tested along with training. At each epoch, the model tries to predict the unseen data. The accuracy of the test dataset changes with each epoch and the best model with maximum accuracy and minimum loss is selected.</w:t>
+      </w:r>
+    </w:p>
+    <w:p>
+      <w:pPr>
+        <w:jc w:val="both"/>
+      </w:pPr>
+    </w:p>
+    <w:p>
+      <w:pPr>
+        <w:pStyle w:val="Caption"/>
+        <w:jc w:val="both"/>
+      </w:pPr>
+      <w:bookmarkStart w:id="63" w:name="_Toc108704940"/>
+      <w:r>
+        <w:t xml:space="preserve">Figure </w:t>
+      </w:r>
+      <w:r>
+        <w:fldChar w:fldCharType="begin"/>
+      </w:r>
+      <w:r>
+        <w:instrText xml:space="preserve"> SEQ Figure \* ARABIC </w:instrText>
+      </w:r>
+      <w:r>
+        <w:fldChar w:fldCharType="separate"/>
+      </w:r>
+      <w:r>
+        <w:rPr>
+          <w:noProof/>
+        </w:rPr>
+        <w:t>33</w:t>
+      </w:r>
+      <w:r>
+        <w:rPr>
+          <w:noProof/>
+        </w:rPr>
+        <w:fldChar w:fldCharType="end"/>
+      </w:r>
+      <w:r>
+        <w:t>: Model testing</w:t>
+      </w:r>
       <w:bookmarkEnd w:id="63"/>
     </w:p>
     <w:p>
       <w:pPr>
-        <w:jc w:val="both"/>
-      </w:pPr>
-      <w:r>
-        <w:t>Software testing is a critical element of software quality assurance and represents an ultimate view of specification, design, and code generation. Once the source code has been generated the program should be executed before the customer gets it with the specific intention of finding and removing all errors, the test must be conducted systematically and the test must be designed using disciplined techniques.</w:t>
-      </w:r>
-    </w:p>
-    <w:p>
-      <w:pPr>
-        <w:jc w:val="both"/>
-      </w:pPr>
-    </w:p>
-    <w:p>
-      <w:pPr>
-        <w:jc w:val="both"/>
-      </w:pPr>
-      <w:r>
-        <w:t xml:space="preserve">Testing or validation data is used to evaluate the model’s accuracy. </w:t>
-      </w:r>
-      <w:proofErr w:type="gramStart"/>
-      <w:r>
-        <w:t>To check whether the application can correctly predict the output.</w:t>
-      </w:r>
-      <w:proofErr w:type="gramEnd"/>
-      <w:r>
-        <w:t xml:space="preserve"> Here, LSTM network was selected and 20% of the dataset is used for testing the model. The model </w:t>
-      </w:r>
-      <w:r>
-        <w:t>is</w:t>
-      </w:r>
-      <w:r>
-        <w:t xml:space="preserve"> tested along with training. At each epoch, the model tries to predict the unseen data. The accuracy of the test dataset changes with each epoch and the best model with maximum accuracy and minimum loss is selected.</w:t>
-      </w:r>
-    </w:p>
-    <w:p>
-      <w:pPr>
-        <w:jc w:val="both"/>
-      </w:pPr>
-    </w:p>
-    <w:p>
-      <w:pPr>
-        <w:pStyle w:val="Caption"/>
-        <w:jc w:val="both"/>
-      </w:pPr>
-      <w:bookmarkStart w:id="64" w:name="_Toc108704940"/>
-      <w:r>
-        <w:t xml:space="preserve">Figure </w:t>
-      </w:r>
-      <w:fldSimple w:instr=" SEQ Figure \* ARABIC ">
-        <w:r>
-          <w:rPr>
-            <w:noProof/>
-          </w:rPr>
-          <w:t>33</w:t>
-        </w:r>
-      </w:fldSimple>
-      <w:r>
-        <w:t>: Model testing</w:t>
-      </w:r>
-      <w:bookmarkEnd w:id="64"/>
-    </w:p>
-    <w:p>
-      <w:pPr>
         <w:jc w:val="center"/>
       </w:pPr>
       <w:r>
         <w:rPr>
           <w:noProof/>
+          <w:lang w:eastAsia="en-IN"/>
         </w:rPr>
         <w:drawing>
           <wp:inline distT="0" distB="0" distL="0" distR="0" wp14:anchorId="63E9EDF2" wp14:editId="205A5660">
@@ -17121,12 +17583,12 @@
         <w:pStyle w:val="Heading1"/>
         <w:jc w:val="both"/>
       </w:pPr>
-      <w:bookmarkStart w:id="65" w:name="_Toc108699114"/>
+      <w:bookmarkStart w:id="64" w:name="_Toc108699114"/>
       <w:r>
         <w:lastRenderedPageBreak/>
         <w:t>5. Results and Discussion</w:t>
       </w:r>
-      <w:bookmarkEnd w:id="65"/>
+      <w:bookmarkEnd w:id="64"/>
     </w:p>
     <w:p>
       <w:pPr>
@@ -17511,18 +17973,31 @@
         <w:pStyle w:val="Caption"/>
         <w:jc w:val="both"/>
       </w:pPr>
-      <w:bookmarkStart w:id="66" w:name="_Toc108704941"/>
+      <w:bookmarkStart w:id="65" w:name="_Toc108704941"/>
       <w:r>
         <w:t xml:space="preserve">Figure </w:t>
       </w:r>
-      <w:fldSimple w:instr=" SEQ Figure \* ARABIC ">
-        <w:r>
-          <w:rPr>
-            <w:noProof/>
-          </w:rPr>
-          <w:t>34</w:t>
-        </w:r>
-      </w:fldSimple>
+      <w:r>
+        <w:fldChar w:fldCharType="begin"/>
+      </w:r>
+      <w:r>
+        <w:instrText xml:space="preserve"> SEQ Figure \* ARABIC </w:instrText>
+      </w:r>
+      <w:r>
+        <w:fldChar w:fldCharType="separate"/>
+      </w:r>
+      <w:r>
+        <w:rPr>
+          <w:noProof/>
+        </w:rPr>
+        <w:t>34</w:t>
+      </w:r>
+      <w:r>
+        <w:rPr>
+          <w:noProof/>
+        </w:rPr>
+        <w:fldChar w:fldCharType="end"/>
+      </w:r>
       <w:r>
         <w:t xml:space="preserve">: </w:t>
       </w:r>
@@ -17534,7 +18009,7 @@
       <w:r>
         <w:t xml:space="preserve"> (e.g. 1)</w:t>
       </w:r>
-      <w:bookmarkEnd w:id="66"/>
+      <w:bookmarkEnd w:id="65"/>
     </w:p>
     <w:p>
       <w:pPr>
@@ -17543,6 +18018,7 @@
       <w:r>
         <w:rPr>
           <w:noProof/>
+          <w:lang w:eastAsia="en-IN"/>
         </w:rPr>
         <w:drawing>
           <wp:inline distT="0" distB="0" distL="0" distR="0" wp14:anchorId="44B06536" wp14:editId="3E279545">
@@ -17625,18 +18101,31 @@
         <w:pStyle w:val="Caption"/>
         <w:jc w:val="both"/>
       </w:pPr>
-      <w:bookmarkStart w:id="67" w:name="_Toc108704942"/>
+      <w:bookmarkStart w:id="66" w:name="_Toc108704942"/>
       <w:r>
         <w:t xml:space="preserve">Figure </w:t>
       </w:r>
-      <w:fldSimple w:instr=" SEQ Figure \* ARABIC ">
-        <w:r>
-          <w:rPr>
-            <w:noProof/>
-          </w:rPr>
-          <w:t>35</w:t>
-        </w:r>
-      </w:fldSimple>
+      <w:r>
+        <w:fldChar w:fldCharType="begin"/>
+      </w:r>
+      <w:r>
+        <w:instrText xml:space="preserve"> SEQ Figure \* ARABIC </w:instrText>
+      </w:r>
+      <w:r>
+        <w:fldChar w:fldCharType="separate"/>
+      </w:r>
+      <w:r>
+        <w:rPr>
+          <w:noProof/>
+        </w:rPr>
+        <w:t>35</w:t>
+      </w:r>
+      <w:r>
+        <w:rPr>
+          <w:noProof/>
+        </w:rPr>
+        <w:fldChar w:fldCharType="end"/>
+      </w:r>
       <w:r>
         <w:t xml:space="preserve">: </w:t>
       </w:r>
@@ -17648,7 +18137,7 @@
       <w:r>
         <w:t xml:space="preserve"> (e.g. 2)</w:t>
       </w:r>
-      <w:bookmarkEnd w:id="67"/>
+      <w:bookmarkEnd w:id="66"/>
     </w:p>
     <w:p>
       <w:pPr>
@@ -17657,6 +18146,7 @@
       <w:r>
         <w:rPr>
           <w:noProof/>
+          <w:lang w:eastAsia="en-IN"/>
         </w:rPr>
         <w:drawing>
           <wp:inline distT="0" distB="0" distL="0" distR="0" wp14:anchorId="0F964AF1" wp14:editId="13C5AEFC">
@@ -17762,18 +18252,31 @@
         <w:pStyle w:val="Caption"/>
         <w:jc w:val="both"/>
       </w:pPr>
-      <w:bookmarkStart w:id="68" w:name="_Toc108704943"/>
+      <w:bookmarkStart w:id="67" w:name="_Toc108704943"/>
       <w:r>
         <w:t xml:space="preserve">Figure </w:t>
       </w:r>
-      <w:fldSimple w:instr=" SEQ Figure \* ARABIC ">
-        <w:r>
-          <w:rPr>
-            <w:noProof/>
-          </w:rPr>
-          <w:t>36</w:t>
-        </w:r>
-      </w:fldSimple>
+      <w:r>
+        <w:fldChar w:fldCharType="begin"/>
+      </w:r>
+      <w:r>
+        <w:instrText xml:space="preserve"> SEQ Figure \* ARABIC </w:instrText>
+      </w:r>
+      <w:r>
+        <w:fldChar w:fldCharType="separate"/>
+      </w:r>
+      <w:r>
+        <w:rPr>
+          <w:noProof/>
+        </w:rPr>
+        <w:t>36</w:t>
+      </w:r>
+      <w:r>
+        <w:rPr>
+          <w:noProof/>
+        </w:rPr>
+        <w:fldChar w:fldCharType="end"/>
+      </w:r>
       <w:r>
         <w:t xml:space="preserve">: </w:t>
       </w:r>
@@ -17781,7 +18284,7 @@
       <w:r>
         <w:t>Overfit</w:t>
       </w:r>
-      <w:bookmarkEnd w:id="68"/>
+      <w:bookmarkEnd w:id="67"/>
       <w:proofErr w:type="spellEnd"/>
     </w:p>
     <w:p>
@@ -17791,6 +18294,7 @@
       <w:r>
         <w:rPr>
           <w:noProof/>
+          <w:lang w:eastAsia="en-IN"/>
         </w:rPr>
         <w:drawing>
           <wp:inline distT="0" distB="0" distL="0" distR="0" wp14:anchorId="21D6AC33" wp14:editId="4398F246">
@@ -17966,26 +18470,39 @@
         <w:pStyle w:val="Caption"/>
         <w:jc w:val="both"/>
       </w:pPr>
-      <w:bookmarkStart w:id="69" w:name="_Toc108704944"/>
+      <w:bookmarkStart w:id="68" w:name="_Toc108704944"/>
       <w:r>
         <w:lastRenderedPageBreak/>
         <w:t xml:space="preserve">Figure </w:t>
       </w:r>
-      <w:fldSimple w:instr=" SEQ Figure \* ARABIC ">
-        <w:r>
-          <w:rPr>
-            <w:noProof/>
-          </w:rPr>
-          <w:t>37</w:t>
-        </w:r>
-      </w:fldSimple>
+      <w:r>
+        <w:fldChar w:fldCharType="begin"/>
+      </w:r>
+      <w:r>
+        <w:instrText xml:space="preserve"> SEQ Figure \* ARABIC </w:instrText>
+      </w:r>
+      <w:r>
+        <w:fldChar w:fldCharType="separate"/>
+      </w:r>
+      <w:r>
+        <w:rPr>
+          <w:noProof/>
+        </w:rPr>
+        <w:t>37</w:t>
+      </w:r>
+      <w:r>
+        <w:rPr>
+          <w:noProof/>
+        </w:rPr>
+        <w:fldChar w:fldCharType="end"/>
+      </w:r>
       <w:r>
         <w:t xml:space="preserve">: </w:t>
       </w:r>
       <w:r>
         <w:t>Good fit</w:t>
       </w:r>
-      <w:bookmarkEnd w:id="69"/>
+      <w:bookmarkEnd w:id="68"/>
     </w:p>
     <w:p>
       <w:pPr>
@@ -17994,6 +18511,7 @@
       <w:r>
         <w:rPr>
           <w:noProof/>
+          <w:lang w:eastAsia="en-IN"/>
         </w:rPr>
         <w:drawing>
           <wp:inline distT="0" distB="0" distL="0" distR="0" wp14:anchorId="5D9347C9" wp14:editId="7635DA7C">
@@ -18086,22 +18604,35 @@
         <w:pStyle w:val="Caption"/>
         <w:jc w:val="both"/>
       </w:pPr>
-      <w:bookmarkStart w:id="70" w:name="_Toc108704945"/>
+      <w:bookmarkStart w:id="69" w:name="_Toc108704945"/>
       <w:r>
         <w:t xml:space="preserve">Figure </w:t>
       </w:r>
-      <w:fldSimple w:instr=" SEQ Figure \* ARABIC ">
-        <w:r>
-          <w:rPr>
-            <w:noProof/>
-          </w:rPr>
-          <w:t>38</w:t>
-        </w:r>
-      </w:fldSimple>
+      <w:r>
+        <w:fldChar w:fldCharType="begin"/>
+      </w:r>
+      <w:r>
+        <w:instrText xml:space="preserve"> SEQ Figure \* ARABIC </w:instrText>
+      </w:r>
+      <w:r>
+        <w:fldChar w:fldCharType="separate"/>
+      </w:r>
+      <w:r>
+        <w:rPr>
+          <w:noProof/>
+        </w:rPr>
+        <w:t>38</w:t>
+      </w:r>
+      <w:r>
+        <w:rPr>
+          <w:noProof/>
+        </w:rPr>
+        <w:fldChar w:fldCharType="end"/>
+      </w:r>
       <w:r>
         <w:t>: Model accuracy</w:t>
       </w:r>
-      <w:bookmarkEnd w:id="70"/>
+      <w:bookmarkEnd w:id="69"/>
     </w:p>
     <w:p>
       <w:pPr>
@@ -18110,6 +18641,7 @@
       <w:r>
         <w:rPr>
           <w:noProof/>
+          <w:lang w:eastAsia="en-IN"/>
         </w:rPr>
         <w:drawing>
           <wp:inline distT="0" distB="0" distL="0" distR="0" wp14:anchorId="0B0BB98A" wp14:editId="5BD9AB96">
@@ -18198,23 +18730,36 @@
         <w:pStyle w:val="Caption"/>
         <w:jc w:val="both"/>
       </w:pPr>
-      <w:bookmarkStart w:id="71" w:name="_Toc108704946"/>
+      <w:bookmarkStart w:id="70" w:name="_Toc108704946"/>
       <w:r>
         <w:lastRenderedPageBreak/>
         <w:t xml:space="preserve">Figure </w:t>
       </w:r>
-      <w:fldSimple w:instr=" SEQ Figure \* ARABIC ">
-        <w:r>
-          <w:rPr>
-            <w:noProof/>
-          </w:rPr>
-          <w:t>39</w:t>
-        </w:r>
-      </w:fldSimple>
+      <w:r>
+        <w:fldChar w:fldCharType="begin"/>
+      </w:r>
+      <w:r>
+        <w:instrText xml:space="preserve"> SEQ Figure \* ARABIC </w:instrText>
+      </w:r>
+      <w:r>
+        <w:fldChar w:fldCharType="separate"/>
+      </w:r>
+      <w:r>
+        <w:rPr>
+          <w:noProof/>
+        </w:rPr>
+        <w:t>39</w:t>
+      </w:r>
+      <w:r>
+        <w:rPr>
+          <w:noProof/>
+        </w:rPr>
+        <w:fldChar w:fldCharType="end"/>
+      </w:r>
       <w:r>
         <w:t>: Model loss</w:t>
       </w:r>
-      <w:bookmarkEnd w:id="71"/>
+      <w:bookmarkEnd w:id="70"/>
     </w:p>
     <w:p>
       <w:pPr>
@@ -18223,6 +18768,7 @@
       <w:r>
         <w:rPr>
           <w:noProof/>
+          <w:lang w:eastAsia="en-IN"/>
         </w:rPr>
         <w:drawing>
           <wp:inline distT="0" distB="0" distL="0" distR="0" wp14:anchorId="48988C22" wp14:editId="1F44CABF">
@@ -18411,12 +18957,12 @@
         <w:pStyle w:val="Heading1"/>
         <w:jc w:val="both"/>
       </w:pPr>
-      <w:bookmarkStart w:id="72" w:name="_Toc108699115"/>
+      <w:bookmarkStart w:id="71" w:name="_Toc108699115"/>
       <w:r>
         <w:lastRenderedPageBreak/>
         <w:t>6. Model Deployment</w:t>
       </w:r>
-      <w:bookmarkEnd w:id="72"/>
+      <w:bookmarkEnd w:id="71"/>
     </w:p>
     <w:p>
       <w:pPr>
@@ -18590,22 +19136,35 @@
         <w:pStyle w:val="Caption"/>
         <w:jc w:val="both"/>
       </w:pPr>
-      <w:bookmarkStart w:id="73" w:name="_Toc108704947"/>
+      <w:bookmarkStart w:id="72" w:name="_Toc108704947"/>
       <w:r>
         <w:t xml:space="preserve">Figure </w:t>
       </w:r>
-      <w:fldSimple w:instr=" SEQ Figure \* ARABIC ">
-        <w:r>
-          <w:rPr>
-            <w:noProof/>
-          </w:rPr>
-          <w:t>40</w:t>
-        </w:r>
-      </w:fldSimple>
+      <w:r>
+        <w:fldChar w:fldCharType="begin"/>
+      </w:r>
+      <w:r>
+        <w:instrText xml:space="preserve"> SEQ Figure \* ARABIC </w:instrText>
+      </w:r>
+      <w:r>
+        <w:fldChar w:fldCharType="separate"/>
+      </w:r>
+      <w:r>
+        <w:rPr>
+          <w:noProof/>
+        </w:rPr>
+        <w:t>40</w:t>
+      </w:r>
+      <w:r>
+        <w:rPr>
+          <w:noProof/>
+        </w:rPr>
+        <w:fldChar w:fldCharType="end"/>
+      </w:r>
       <w:r>
         <w:t>: UI (Jogging)</w:t>
       </w:r>
-      <w:bookmarkEnd w:id="73"/>
+      <w:bookmarkEnd w:id="72"/>
     </w:p>
     <w:p>
       <w:pPr>
@@ -18616,6 +19175,7 @@
           <w:b/>
           <w:noProof/>
           <w:szCs w:val="24"/>
+          <w:lang w:eastAsia="en-IN"/>
         </w:rPr>
         <w:drawing>
           <wp:inline distT="0" distB="0" distL="0" distR="0" wp14:anchorId="2D22C56C" wp14:editId="29FC9761">
@@ -18669,22 +19229,35 @@
         <w:pStyle w:val="Caption"/>
         <w:jc w:val="both"/>
       </w:pPr>
-      <w:bookmarkStart w:id="74" w:name="_Toc108704948"/>
+      <w:bookmarkStart w:id="73" w:name="_Toc108704948"/>
       <w:r>
         <w:t xml:space="preserve">Figure </w:t>
       </w:r>
-      <w:fldSimple w:instr=" SEQ Figure \* ARABIC ">
-        <w:r>
-          <w:rPr>
-            <w:noProof/>
-          </w:rPr>
-          <w:t>41</w:t>
-        </w:r>
-      </w:fldSimple>
+      <w:r>
+        <w:fldChar w:fldCharType="begin"/>
+      </w:r>
+      <w:r>
+        <w:instrText xml:space="preserve"> SEQ Figure \* ARABIC </w:instrText>
+      </w:r>
+      <w:r>
+        <w:fldChar w:fldCharType="separate"/>
+      </w:r>
+      <w:r>
+        <w:rPr>
+          <w:noProof/>
+        </w:rPr>
+        <w:t>41</w:t>
+      </w:r>
+      <w:r>
+        <w:rPr>
+          <w:noProof/>
+        </w:rPr>
+        <w:fldChar w:fldCharType="end"/>
+      </w:r>
       <w:r>
         <w:t>: UI (Sitting)</w:t>
       </w:r>
-      <w:bookmarkEnd w:id="74"/>
+      <w:bookmarkEnd w:id="73"/>
     </w:p>
     <w:p>
       <w:pPr>
@@ -18695,6 +19268,7 @@
           <w:b/>
           <w:noProof/>
           <w:szCs w:val="24"/>
+          <w:lang w:eastAsia="en-IN"/>
         </w:rPr>
         <w:drawing>
           <wp:inline distT="0" distB="0" distL="0" distR="0" wp14:anchorId="5A48213B" wp14:editId="1C2FA8BB">
@@ -18738,23 +19312,36 @@
         <w:pStyle w:val="Caption"/>
         <w:jc w:val="both"/>
       </w:pPr>
-      <w:bookmarkStart w:id="75" w:name="_Toc108704949"/>
+      <w:bookmarkStart w:id="74" w:name="_Toc108704949"/>
       <w:r>
         <w:lastRenderedPageBreak/>
         <w:t xml:space="preserve">Figure </w:t>
       </w:r>
-      <w:fldSimple w:instr=" SEQ Figure \* ARABIC ">
-        <w:r>
-          <w:rPr>
-            <w:noProof/>
-          </w:rPr>
-          <w:t>42</w:t>
-        </w:r>
-      </w:fldSimple>
+      <w:r>
+        <w:fldChar w:fldCharType="begin"/>
+      </w:r>
+      <w:r>
+        <w:instrText xml:space="preserve"> SEQ Figure \* ARABIC </w:instrText>
+      </w:r>
+      <w:r>
+        <w:fldChar w:fldCharType="separate"/>
+      </w:r>
+      <w:r>
+        <w:rPr>
+          <w:noProof/>
+        </w:rPr>
+        <w:t>42</w:t>
+      </w:r>
+      <w:r>
+        <w:rPr>
+          <w:noProof/>
+        </w:rPr>
+        <w:fldChar w:fldCharType="end"/>
+      </w:r>
       <w:r>
         <w:t>: UI (Standing)</w:t>
       </w:r>
-      <w:bookmarkEnd w:id="75"/>
+      <w:bookmarkEnd w:id="74"/>
     </w:p>
     <w:p>
       <w:pPr>
@@ -18765,6 +19352,7 @@
           <w:b/>
           <w:noProof/>
           <w:szCs w:val="24"/>
+          <w:lang w:eastAsia="en-IN"/>
         </w:rPr>
         <w:drawing>
           <wp:inline distT="0" distB="0" distL="0" distR="0" wp14:anchorId="6B68CEAB" wp14:editId="2ECD73ED">
@@ -18808,18 +19396,31 @@
       <w:pPr>
         <w:pStyle w:val="Caption"/>
       </w:pPr>
-      <w:bookmarkStart w:id="76" w:name="_Toc108704950"/>
+      <w:bookmarkStart w:id="75" w:name="_Toc108704950"/>
       <w:r>
         <w:t xml:space="preserve">Figure </w:t>
       </w:r>
-      <w:fldSimple w:instr=" SEQ Figure \* ARABIC ">
-        <w:r>
-          <w:rPr>
-            <w:noProof/>
-          </w:rPr>
-          <w:t>43</w:t>
-        </w:r>
-      </w:fldSimple>
+      <w:r>
+        <w:fldChar w:fldCharType="begin"/>
+      </w:r>
+      <w:r>
+        <w:instrText xml:space="preserve"> SEQ Figure \* ARABIC </w:instrText>
+      </w:r>
+      <w:r>
+        <w:fldChar w:fldCharType="separate"/>
+      </w:r>
+      <w:r>
+        <w:rPr>
+          <w:noProof/>
+        </w:rPr>
+        <w:t>43</w:t>
+      </w:r>
+      <w:r>
+        <w:rPr>
+          <w:noProof/>
+        </w:rPr>
+        <w:fldChar w:fldCharType="end"/>
+      </w:r>
       <w:r>
         <w:t>:</w:t>
       </w:r>
@@ -18827,12 +19428,9 @@
         <w:t xml:space="preserve"> </w:t>
       </w:r>
       <w:r>
-        <w:t>UI (Upstairs</w:t>
-      </w:r>
-      <w:r>
-        <w:t>)</w:t>
-      </w:r>
-      <w:bookmarkEnd w:id="76"/>
+        <w:t>UI (Upstairs)</w:t>
+      </w:r>
+      <w:bookmarkEnd w:id="75"/>
     </w:p>
     <w:p>
       <w:pPr>
@@ -18910,16 +19508,7 @@
       </w:pPr>
       <w:r>
         <w:lastRenderedPageBreak/>
-        <w:t xml:space="preserve">Figure 44: </w:t>
-      </w:r>
-      <w:r>
-        <w:t>UI (</w:t>
-      </w:r>
-      <w:r>
-        <w:t>Jogging</w:t>
-      </w:r>
-      <w:r>
-        <w:t>)</w:t>
+        <w:t>Figure 44: UI (Jogging)</w:t>
       </w:r>
     </w:p>
     <w:p>
@@ -19106,52 +19695,65 @@
         <w:pStyle w:val="Heading1"/>
         <w:jc w:val="both"/>
       </w:pPr>
-      <w:bookmarkStart w:id="77" w:name="_Toc108699116"/>
+      <w:bookmarkStart w:id="76" w:name="_Toc108699116"/>
       <w:r>
         <w:lastRenderedPageBreak/>
         <w:t>7. GIT History</w:t>
       </w:r>
+      <w:bookmarkEnd w:id="76"/>
+    </w:p>
+    <w:p>
+      <w:pPr>
+        <w:pStyle w:val="Caption"/>
+        <w:jc w:val="both"/>
+      </w:pPr>
+      <w:r>
+        <w:t>There is about a total 78 commits made to the git repository in total during the entire working of the project.</w:t>
+      </w:r>
+    </w:p>
+    <w:p>
+      <w:pPr>
+        <w:pStyle w:val="Caption"/>
+        <w:jc w:val="both"/>
+      </w:pPr>
+    </w:p>
+    <w:p>
+      <w:pPr>
+        <w:pStyle w:val="Caption"/>
+        <w:jc w:val="both"/>
+      </w:pPr>
+      <w:bookmarkStart w:id="77" w:name="_Toc108704951"/>
+      <w:r>
+        <w:t xml:space="preserve">Figure </w:t>
+      </w:r>
+      <w:r>
+        <w:fldChar w:fldCharType="begin"/>
+      </w:r>
+      <w:r>
+        <w:instrText xml:space="preserve"> SEQ Figure \* ARABIC </w:instrText>
+      </w:r>
+      <w:r>
+        <w:fldChar w:fldCharType="separate"/>
+      </w:r>
+      <w:r>
+        <w:rPr>
+          <w:noProof/>
+        </w:rPr>
+        <w:t>45</w:t>
+      </w:r>
+      <w:r>
+        <w:rPr>
+          <w:noProof/>
+        </w:rPr>
+        <w:fldChar w:fldCharType="end"/>
+      </w:r>
+      <w:r>
+        <w:t xml:space="preserve">: </w:t>
+      </w:r>
+      <w:r>
+        <w:t>GIT (e.g. 1)</w:t>
+      </w:r>
       <w:bookmarkEnd w:id="77"/>
-    </w:p>
-    <w:p>
-      <w:pPr>
-        <w:pStyle w:val="Caption"/>
-        <w:jc w:val="both"/>
-      </w:pPr>
-      <w:r>
-        <w:t>There is about a total 78 commits made to the git repository in total during the entire working of the project.</w:t>
-      </w:r>
-    </w:p>
-    <w:p>
-      <w:pPr>
-        <w:pStyle w:val="Caption"/>
-        <w:jc w:val="both"/>
-      </w:pPr>
-    </w:p>
-    <w:p>
-      <w:pPr>
-        <w:pStyle w:val="Caption"/>
-        <w:jc w:val="both"/>
-      </w:pPr>
-      <w:bookmarkStart w:id="78" w:name="_Toc108704951"/>
-      <w:r>
-        <w:t xml:space="preserve">Figure </w:t>
-      </w:r>
-      <w:fldSimple w:instr=" SEQ Figure \* ARABIC ">
-        <w:r>
-          <w:rPr>
-            <w:noProof/>
-          </w:rPr>
-          <w:t>45</w:t>
-        </w:r>
-      </w:fldSimple>
-      <w:r>
-        <w:t xml:space="preserve">: </w:t>
-      </w:r>
-      <w:r>
-        <w:t>GIT (e.g. 1)</w:t>
-      </w:r>
-      <w:bookmarkEnd w:id="78"/>
     </w:p>
     <w:p>
       <w:pPr>
@@ -19162,6 +19764,7 @@
           <w:b/>
           <w:noProof/>
           <w:szCs w:val="24"/>
+          <w:lang w:eastAsia="en-IN"/>
         </w:rPr>
         <w:drawing>
           <wp:inline distT="0" distB="0" distL="0" distR="0" wp14:anchorId="1AE5240A" wp14:editId="63A45E69">
@@ -19210,25 +19813,38 @@
         <w:pStyle w:val="Caption"/>
         <w:jc w:val="both"/>
       </w:pPr>
-      <w:bookmarkStart w:id="79" w:name="_Toc108704952"/>
+      <w:bookmarkStart w:id="78" w:name="_Toc108704952"/>
       <w:r>
         <w:t xml:space="preserve">Figure </w:t>
       </w:r>
-      <w:fldSimple w:instr=" SEQ Figure \* ARABIC ">
-        <w:r>
-          <w:rPr>
-            <w:noProof/>
-          </w:rPr>
-          <w:t>46</w:t>
-        </w:r>
-      </w:fldSimple>
+      <w:r>
+        <w:fldChar w:fldCharType="begin"/>
+      </w:r>
+      <w:r>
+        <w:instrText xml:space="preserve"> SEQ Figure \* ARABIC </w:instrText>
+      </w:r>
+      <w:r>
+        <w:fldChar w:fldCharType="separate"/>
+      </w:r>
+      <w:r>
+        <w:rPr>
+          <w:noProof/>
+        </w:rPr>
+        <w:t>46</w:t>
+      </w:r>
+      <w:r>
+        <w:rPr>
+          <w:noProof/>
+        </w:rPr>
+        <w:fldChar w:fldCharType="end"/>
+      </w:r>
       <w:r>
         <w:t>: GIT (e.g. 2</w:t>
       </w:r>
       <w:r>
         <w:t>)</w:t>
       </w:r>
-      <w:bookmarkEnd w:id="79"/>
+      <w:bookmarkEnd w:id="78"/>
     </w:p>
     <w:p>
       <w:pPr>
@@ -19238,6 +19854,7 @@
         <w:rPr>
           <w:noProof/>
           <w:szCs w:val="24"/>
+          <w:lang w:eastAsia="en-IN"/>
         </w:rPr>
         <w:drawing>
           <wp:inline distT="0" distB="0" distL="0" distR="0" wp14:anchorId="33C6C6A0" wp14:editId="6BBEB1DA">
@@ -19286,25 +19903,38 @@
         <w:pStyle w:val="Caption"/>
         <w:jc w:val="both"/>
       </w:pPr>
-      <w:bookmarkStart w:id="80" w:name="_Toc108704953"/>
+      <w:bookmarkStart w:id="79" w:name="_Toc108704953"/>
       <w:r>
         <w:t xml:space="preserve">Figure </w:t>
       </w:r>
-      <w:fldSimple w:instr=" SEQ Figure \* ARABIC ">
-        <w:r>
-          <w:rPr>
-            <w:noProof/>
-          </w:rPr>
-          <w:t>47</w:t>
-        </w:r>
-      </w:fldSimple>
+      <w:r>
+        <w:fldChar w:fldCharType="begin"/>
+      </w:r>
+      <w:r>
+        <w:instrText xml:space="preserve"> SEQ Figure \* ARABIC </w:instrText>
+      </w:r>
+      <w:r>
+        <w:fldChar w:fldCharType="separate"/>
+      </w:r>
+      <w:r>
+        <w:rPr>
+          <w:noProof/>
+        </w:rPr>
+        <w:t>47</w:t>
+      </w:r>
+      <w:r>
+        <w:rPr>
+          <w:noProof/>
+        </w:rPr>
+        <w:fldChar w:fldCharType="end"/>
+      </w:r>
       <w:r>
         <w:t>: GIT (e.g. 3</w:t>
       </w:r>
       <w:r>
         <w:t>)</w:t>
       </w:r>
-      <w:bookmarkEnd w:id="80"/>
+      <w:bookmarkEnd w:id="79"/>
     </w:p>
     <w:p>
       <w:pPr>
@@ -19313,6 +19943,7 @@
       <w:r>
         <w:rPr>
           <w:noProof/>
+          <w:lang w:eastAsia="en-IN"/>
         </w:rPr>
         <w:drawing>
           <wp:inline distT="0" distB="0" distL="0" distR="0" wp14:anchorId="0DB9EE36" wp14:editId="30F44464">
@@ -19361,25 +19992,38 @@
         <w:pStyle w:val="Caption"/>
         <w:jc w:val="both"/>
       </w:pPr>
-      <w:bookmarkStart w:id="81" w:name="_Toc108704954"/>
+      <w:bookmarkStart w:id="80" w:name="_Toc108704954"/>
       <w:r>
         <w:t xml:space="preserve">Figure </w:t>
       </w:r>
-      <w:fldSimple w:instr=" SEQ Figure \* ARABIC ">
-        <w:r>
-          <w:rPr>
-            <w:noProof/>
-          </w:rPr>
-          <w:t>48</w:t>
-        </w:r>
-      </w:fldSimple>
+      <w:r>
+        <w:fldChar w:fldCharType="begin"/>
+      </w:r>
+      <w:r>
+        <w:instrText xml:space="preserve"> SEQ Figure \* ARABIC </w:instrText>
+      </w:r>
+      <w:r>
+        <w:fldChar w:fldCharType="separate"/>
+      </w:r>
+      <w:r>
+        <w:rPr>
+          <w:noProof/>
+        </w:rPr>
+        <w:t>48</w:t>
+      </w:r>
+      <w:r>
+        <w:rPr>
+          <w:noProof/>
+        </w:rPr>
+        <w:fldChar w:fldCharType="end"/>
+      </w:r>
       <w:r>
         <w:t>: GIT (e.g. 4</w:t>
       </w:r>
       <w:r>
         <w:t>)</w:t>
       </w:r>
-      <w:bookmarkEnd w:id="81"/>
+      <w:bookmarkEnd w:id="80"/>
     </w:p>
     <w:p>
       <w:pPr>
@@ -19388,6 +20032,7 @@
       <w:r>
         <w:rPr>
           <w:noProof/>
+          <w:lang w:eastAsia="en-IN"/>
         </w:rPr>
         <w:drawing>
           <wp:inline distT="0" distB="0" distL="0" distR="0" wp14:anchorId="25F081B4" wp14:editId="16AC93E9">
@@ -19436,25 +20081,38 @@
         <w:pStyle w:val="Caption"/>
         <w:jc w:val="both"/>
       </w:pPr>
-      <w:bookmarkStart w:id="82" w:name="_Toc108704955"/>
+      <w:bookmarkStart w:id="81" w:name="_Toc108704955"/>
       <w:r>
         <w:t xml:space="preserve">Figure </w:t>
       </w:r>
-      <w:fldSimple w:instr=" SEQ Figure \* ARABIC ">
-        <w:r>
-          <w:rPr>
-            <w:noProof/>
-          </w:rPr>
-          <w:t>49</w:t>
-        </w:r>
-      </w:fldSimple>
+      <w:r>
+        <w:fldChar w:fldCharType="begin"/>
+      </w:r>
+      <w:r>
+        <w:instrText xml:space="preserve"> SEQ Figure \* ARABIC </w:instrText>
+      </w:r>
+      <w:r>
+        <w:fldChar w:fldCharType="separate"/>
+      </w:r>
+      <w:r>
+        <w:rPr>
+          <w:noProof/>
+        </w:rPr>
+        <w:t>49</w:t>
+      </w:r>
+      <w:r>
+        <w:rPr>
+          <w:noProof/>
+        </w:rPr>
+        <w:fldChar w:fldCharType="end"/>
+      </w:r>
       <w:r>
         <w:t>: GIT (e.g. 5</w:t>
       </w:r>
       <w:r>
         <w:t>)</w:t>
       </w:r>
-      <w:bookmarkEnd w:id="82"/>
+      <w:bookmarkEnd w:id="81"/>
     </w:p>
     <w:p>
       <w:pPr>
@@ -19463,6 +20121,7 @@
       <w:r>
         <w:rPr>
           <w:noProof/>
+          <w:lang w:eastAsia="en-IN"/>
         </w:rPr>
         <w:drawing>
           <wp:inline distT="0" distB="0" distL="0" distR="0" wp14:anchorId="75B309FD" wp14:editId="70931F86">
@@ -19511,26 +20170,39 @@
         <w:pStyle w:val="Caption"/>
         <w:jc w:val="both"/>
       </w:pPr>
-      <w:bookmarkStart w:id="83" w:name="_Toc108704956"/>
+      <w:bookmarkStart w:id="82" w:name="_Toc108704956"/>
       <w:r>
         <w:lastRenderedPageBreak/>
         <w:t xml:space="preserve">Figure </w:t>
       </w:r>
-      <w:fldSimple w:instr=" SEQ Figure \* ARABIC ">
-        <w:r>
-          <w:rPr>
-            <w:noProof/>
-          </w:rPr>
-          <w:t>50</w:t>
-        </w:r>
-      </w:fldSimple>
+      <w:r>
+        <w:fldChar w:fldCharType="begin"/>
+      </w:r>
+      <w:r>
+        <w:instrText xml:space="preserve"> SEQ Figure \* ARABIC </w:instrText>
+      </w:r>
+      <w:r>
+        <w:fldChar w:fldCharType="separate"/>
+      </w:r>
+      <w:r>
+        <w:rPr>
+          <w:noProof/>
+        </w:rPr>
+        <w:t>50</w:t>
+      </w:r>
+      <w:r>
+        <w:rPr>
+          <w:noProof/>
+        </w:rPr>
+        <w:fldChar w:fldCharType="end"/>
+      </w:r>
       <w:r>
         <w:t>: GIT (e.g. 6</w:t>
       </w:r>
       <w:r>
         <w:t>)</w:t>
       </w:r>
-      <w:bookmarkEnd w:id="83"/>
+      <w:bookmarkEnd w:id="82"/>
     </w:p>
     <w:p>
       <w:pPr>
@@ -19539,6 +20211,7 @@
       <w:r>
         <w:rPr>
           <w:noProof/>
+          <w:lang w:eastAsia="en-IN"/>
         </w:rPr>
         <w:drawing>
           <wp:inline distT="0" distB="0" distL="0" distR="0" wp14:anchorId="572D582E" wp14:editId="019CCA56">
@@ -19587,25 +20260,38 @@
         <w:pStyle w:val="Caption"/>
         <w:jc w:val="both"/>
       </w:pPr>
-      <w:bookmarkStart w:id="84" w:name="_Toc108704957"/>
+      <w:bookmarkStart w:id="83" w:name="_Toc108704957"/>
       <w:r>
         <w:t xml:space="preserve">Figure </w:t>
       </w:r>
-      <w:fldSimple w:instr=" SEQ Figure \* ARABIC ">
-        <w:r>
-          <w:rPr>
-            <w:noProof/>
-          </w:rPr>
-          <w:t>51</w:t>
-        </w:r>
-      </w:fldSimple>
+      <w:r>
+        <w:fldChar w:fldCharType="begin"/>
+      </w:r>
+      <w:r>
+        <w:instrText xml:space="preserve"> SEQ Figure \* ARABIC </w:instrText>
+      </w:r>
+      <w:r>
+        <w:fldChar w:fldCharType="separate"/>
+      </w:r>
+      <w:r>
+        <w:rPr>
+          <w:noProof/>
+        </w:rPr>
+        <w:t>51</w:t>
+      </w:r>
+      <w:r>
+        <w:rPr>
+          <w:noProof/>
+        </w:rPr>
+        <w:fldChar w:fldCharType="end"/>
+      </w:r>
       <w:r>
         <w:t>: GIT (e.g. 7</w:t>
       </w:r>
       <w:r>
         <w:t>)</w:t>
       </w:r>
-      <w:bookmarkEnd w:id="84"/>
+      <w:bookmarkEnd w:id="83"/>
     </w:p>
     <w:p>
       <w:pPr>
@@ -19614,6 +20300,7 @@
       <w:r>
         <w:rPr>
           <w:noProof/>
+          <w:lang w:eastAsia="en-IN"/>
         </w:rPr>
         <w:drawing>
           <wp:inline distT="0" distB="0" distL="0" distR="0" wp14:anchorId="770AEEC0" wp14:editId="79762DB7">
@@ -19662,25 +20349,38 @@
         <w:pStyle w:val="Caption"/>
         <w:jc w:val="both"/>
       </w:pPr>
-      <w:bookmarkStart w:id="85" w:name="_Toc108704958"/>
+      <w:bookmarkStart w:id="84" w:name="_Toc108704958"/>
       <w:r>
         <w:t xml:space="preserve">Figure </w:t>
       </w:r>
-      <w:fldSimple w:instr=" SEQ Figure \* ARABIC ">
-        <w:r>
-          <w:rPr>
-            <w:noProof/>
-          </w:rPr>
-          <w:t>52</w:t>
-        </w:r>
-      </w:fldSimple>
+      <w:r>
+        <w:fldChar w:fldCharType="begin"/>
+      </w:r>
+      <w:r>
+        <w:instrText xml:space="preserve"> SEQ Figure \* ARABIC </w:instrText>
+      </w:r>
+      <w:r>
+        <w:fldChar w:fldCharType="separate"/>
+      </w:r>
+      <w:r>
+        <w:rPr>
+          <w:noProof/>
+        </w:rPr>
+        <w:t>52</w:t>
+      </w:r>
+      <w:r>
+        <w:rPr>
+          <w:noProof/>
+        </w:rPr>
+        <w:fldChar w:fldCharType="end"/>
+      </w:r>
       <w:r>
         <w:t>: GIT (e.g. 8</w:t>
       </w:r>
       <w:r>
         <w:t>)</w:t>
       </w:r>
-      <w:bookmarkEnd w:id="85"/>
+      <w:bookmarkEnd w:id="84"/>
     </w:p>
     <w:p>
       <w:pPr>
@@ -19689,6 +20389,7 @@
       <w:r>
         <w:rPr>
           <w:noProof/>
+          <w:lang w:eastAsia="en-IN"/>
         </w:rPr>
         <w:drawing>
           <wp:inline distT="0" distB="0" distL="0" distR="0" wp14:anchorId="45C4B559" wp14:editId="266DF884">
@@ -19822,165 +20523,170 @@
         <w:pStyle w:val="Heading1"/>
         <w:jc w:val="both"/>
       </w:pPr>
-      <w:bookmarkStart w:id="86" w:name="_Toc108699117"/>
+      <w:bookmarkStart w:id="85" w:name="_Toc108699117"/>
       <w:r>
         <w:lastRenderedPageBreak/>
         <w:t>8. Conclusion</w:t>
       </w:r>
+      <w:bookmarkEnd w:id="85"/>
+    </w:p>
+    <w:p>
+      <w:pPr>
+        <w:jc w:val="both"/>
+      </w:pPr>
+      <w:r>
+        <w:t xml:space="preserve">Human activity recognition has broad applications in medical research and human survey system. In the project, we designed a smartphone-based recognition system that recognizes six human activities: walking, walking upstairs, walking downstairs, sitting, jogging, and standing. We used a combination of two datasets known as WISDM and UCI as input to the system which contains time-series signals which were recorded using an accelerometer. The activity data were trained and tested using LSTM and GRU architecture to reduce the feature dimensionality and improve the performance. </w:t>
+      </w:r>
+    </w:p>
+    <w:p>
+      <w:pPr>
+        <w:jc w:val="both"/>
+      </w:pPr>
+    </w:p>
+    <w:p>
+      <w:pPr>
+        <w:jc w:val="both"/>
+      </w:pPr>
+      <w:r>
+        <w:t>Out of all these architectures, LSTM was selected. This was because the LSTM network provided high performance and was more efficient than all the other architectures compared to it. The LSTM layers take full advantage of the temporal dependency to significantly improve the extraction features of HAR. The LSTM network was also evaluated by considering predictive accuracy and other performance metrics such as precision, recall, F1-score, and AUC.</w:t>
+      </w:r>
+    </w:p>
+    <w:p>
+      <w:pPr>
+        <w:jc w:val="both"/>
+      </w:pPr>
+    </w:p>
+    <w:p>
+      <w:pPr>
+        <w:jc w:val="both"/>
+      </w:pPr>
+      <w:r>
+        <w:t xml:space="preserve">The best classification rate in the experiment was 96.86% and the lowest loss of 0.1335 which is achieved by the LSTM architecture. Classification performance is robust to the orientation and the position of smartphones. </w:t>
+      </w:r>
+      <w:r>
+        <w:tab/>
+      </w:r>
+    </w:p>
+    <w:p>
+      <w:pPr>
+        <w:jc w:val="both"/>
+      </w:pPr>
+    </w:p>
+    <w:p>
+      <w:pPr>
+        <w:jc w:val="both"/>
+      </w:pPr>
+      <w:r>
+        <w:t>We’ve successfully built an LSTM model that can predict human activity with approx. 97% accuracy on the test set. The model was exported and used in an Android app. The app uses the text-to-speech Android API to tell you what the model predicts at some interval and includes our pre-trained model.</w:t>
+      </w:r>
+    </w:p>
+    <w:p>
+      <w:pPr>
+        <w:jc w:val="both"/>
+      </w:pPr>
+    </w:p>
+    <w:p>
+      <w:pPr>
+        <w:jc w:val="both"/>
+      </w:pPr>
+      <w:r>
+        <w:t xml:space="preserve">Future work may consider more activities and other query strategies such as variance reduction, and density-weighted methods may be investigated to enhance the performance of the model implemented here. Also, it could involve the further development of LSTM models using various </w:t>
+      </w:r>
+      <w:proofErr w:type="spellStart"/>
+      <w:r>
+        <w:t>hyperparameters</w:t>
+      </w:r>
+      <w:proofErr w:type="spellEnd"/>
+      <w:r>
+        <w:t>, including regularization, learning rate, batch size, and others.</w:t>
+      </w:r>
+    </w:p>
+    <w:p>
+      <w:pPr>
+        <w:jc w:val="both"/>
+      </w:pPr>
+    </w:p>
+    <w:p>
+      <w:pPr>
+        <w:jc w:val="both"/>
+      </w:pPr>
+    </w:p>
+    <w:p>
+      <w:pPr>
+        <w:jc w:val="both"/>
+      </w:pPr>
+    </w:p>
+    <w:p>
+      <w:pPr>
+        <w:jc w:val="both"/>
+      </w:pPr>
+    </w:p>
+    <w:p>
+      <w:pPr>
+        <w:jc w:val="both"/>
+      </w:pPr>
+    </w:p>
+    <w:p>
+      <w:pPr>
+        <w:jc w:val="both"/>
+      </w:pPr>
+    </w:p>
+    <w:p>
+      <w:pPr>
+        <w:jc w:val="both"/>
+      </w:pPr>
+    </w:p>
+    <w:p>
+      <w:pPr>
+        <w:jc w:val="both"/>
+      </w:pPr>
+    </w:p>
+    <w:p>
+      <w:pPr>
+        <w:jc w:val="both"/>
+      </w:pPr>
+    </w:p>
+    <w:p>
+      <w:pPr>
+        <w:jc w:val="both"/>
+      </w:pPr>
+    </w:p>
+    <w:p>
+      <w:pPr>
+        <w:jc w:val="both"/>
+      </w:pPr>
+    </w:p>
+    <w:p>
+      <w:pPr>
+        <w:jc w:val="both"/>
+      </w:pPr>
+    </w:p>
+    <w:p>
+      <w:pPr>
+        <w:jc w:val="both"/>
+      </w:pPr>
+    </w:p>
+    <w:p>
+      <w:pPr>
+        <w:jc w:val="both"/>
+      </w:pPr>
+    </w:p>
+    <w:p>
+      <w:pPr>
+        <w:pStyle w:val="Heading1"/>
+        <w:jc w:val="both"/>
+      </w:pPr>
+      <w:bookmarkStart w:id="86" w:name="_Toc108699118"/>
+      <w:r>
+        <w:lastRenderedPageBreak/>
+        <w:t>9. Fu</w:t>
+      </w:r>
+      <w:bookmarkStart w:id="87" w:name="_GoBack"/>
+      <w:bookmarkEnd w:id="87"/>
+      <w:r>
+        <w:t>ture Work</w:t>
+      </w:r>
       <w:bookmarkEnd w:id="86"/>
-    </w:p>
-    <w:p>
-      <w:pPr>
-        <w:jc w:val="both"/>
-      </w:pPr>
-      <w:r>
-        <w:t xml:space="preserve">Human activity recognition has broad applications in medical research and human survey system. In the project, we designed a smartphone-based recognition system that recognizes six human activities: walking, walking upstairs, walking downstairs, sitting, jogging, and standing. We used a combination of two datasets known as WISDM and UCI as input to the system which contains time-series signals which were recorded using an accelerometer. The activity data were trained and tested using LSTM and GRU architecture to reduce the feature dimensionality and improve the performance. </w:t>
-      </w:r>
-    </w:p>
-    <w:p>
-      <w:pPr>
-        <w:jc w:val="both"/>
-      </w:pPr>
-    </w:p>
-    <w:p>
-      <w:pPr>
-        <w:jc w:val="both"/>
-      </w:pPr>
-      <w:r>
-        <w:t>Out of all these architectures, LSTM was selected. This was because the LSTM network provided high performance and was more efficient than all the other architectures compared to it. The LSTM layers take full advantage of the temporal dependency to significantly improve the extraction features of HAR. The LSTM network was also evaluated by considering predictive accuracy and other performance metrics such as precision, recall, F1-score, and AUC.</w:t>
-      </w:r>
-    </w:p>
-    <w:p>
-      <w:pPr>
-        <w:jc w:val="both"/>
-      </w:pPr>
-    </w:p>
-    <w:p>
-      <w:pPr>
-        <w:jc w:val="both"/>
-      </w:pPr>
-      <w:r>
-        <w:t xml:space="preserve">The best classification rate in the experiment was 96.86% and the lowest loss of 0.1335 which is achieved by the LSTM architecture. Classification performance is robust to the orientation and the position of smartphones. </w:t>
-      </w:r>
-      <w:r>
-        <w:tab/>
-      </w:r>
-    </w:p>
-    <w:p>
-      <w:pPr>
-        <w:jc w:val="both"/>
-      </w:pPr>
-    </w:p>
-    <w:p>
-      <w:pPr>
-        <w:jc w:val="both"/>
-      </w:pPr>
-      <w:r>
-        <w:t>We’ve successfully built an LSTM model that can predict human activity with approx. 97% accuracy on the test set. The model was exported and used in an Android app. The app uses the text-to-speech Android API to tell you what the model predicts at some interval and includes our pre-trained model.</w:t>
-      </w:r>
-    </w:p>
-    <w:p>
-      <w:pPr>
-        <w:jc w:val="both"/>
-      </w:pPr>
-    </w:p>
-    <w:p>
-      <w:pPr>
-        <w:jc w:val="both"/>
-      </w:pPr>
-      <w:r>
-        <w:t xml:space="preserve">Future work may consider more activities and other query strategies such as variance reduction, and density-weighted methods may be investigated to enhance the performance of the model implemented here. Also, it could involve the further development of LSTM models using various </w:t>
-      </w:r>
-      <w:proofErr w:type="spellStart"/>
-      <w:r>
-        <w:t>hyperparameters</w:t>
-      </w:r>
-      <w:proofErr w:type="spellEnd"/>
-      <w:r>
-        <w:t>, including regularization, learning rate, batch size, and others.</w:t>
-      </w:r>
-    </w:p>
-    <w:p>
-      <w:pPr>
-        <w:jc w:val="both"/>
-      </w:pPr>
-    </w:p>
-    <w:p>
-      <w:pPr>
-        <w:jc w:val="both"/>
-      </w:pPr>
-    </w:p>
-    <w:p>
-      <w:pPr>
-        <w:jc w:val="both"/>
-      </w:pPr>
-    </w:p>
-    <w:p>
-      <w:pPr>
-        <w:jc w:val="both"/>
-      </w:pPr>
-    </w:p>
-    <w:p>
-      <w:pPr>
-        <w:jc w:val="both"/>
-      </w:pPr>
-    </w:p>
-    <w:p>
-      <w:pPr>
-        <w:jc w:val="both"/>
-      </w:pPr>
-    </w:p>
-    <w:p>
-      <w:pPr>
-        <w:jc w:val="both"/>
-      </w:pPr>
-    </w:p>
-    <w:p>
-      <w:pPr>
-        <w:jc w:val="both"/>
-      </w:pPr>
-    </w:p>
-    <w:p>
-      <w:pPr>
-        <w:jc w:val="both"/>
-      </w:pPr>
-    </w:p>
-    <w:p>
-      <w:pPr>
-        <w:jc w:val="both"/>
-      </w:pPr>
-    </w:p>
-    <w:p>
-      <w:pPr>
-        <w:jc w:val="both"/>
-      </w:pPr>
-    </w:p>
-    <w:p>
-      <w:pPr>
-        <w:jc w:val="both"/>
-      </w:pPr>
-    </w:p>
-    <w:p>
-      <w:pPr>
-        <w:jc w:val="both"/>
-      </w:pPr>
-    </w:p>
-    <w:p>
-      <w:pPr>
-        <w:jc w:val="both"/>
-      </w:pPr>
-    </w:p>
-    <w:p>
-      <w:pPr>
-        <w:pStyle w:val="Heading1"/>
-        <w:jc w:val="both"/>
-      </w:pPr>
-      <w:bookmarkStart w:id="87" w:name="_Toc108699118"/>
-      <w:r>
-        <w:lastRenderedPageBreak/>
-        <w:t>9. Future Work</w:t>
-      </w:r>
-      <w:bookmarkEnd w:id="87"/>
     </w:p>
     <w:p>
       <w:pPr>
@@ -20549,12 +21255,7 @@
       <w:bookmarkStart w:id="91" w:name="_Toc108699122"/>
       <w:r>
         <w:lastRenderedPageBreak/>
-        <w:t>11. Ref</w:t>
-      </w:r>
-      <w:bookmarkStart w:id="92" w:name="_GoBack"/>
-      <w:bookmarkEnd w:id="92"/>
-      <w:r>
-        <w:t>erences</w:t>
+        <w:t>11. References</w:t>
       </w:r>
       <w:bookmarkEnd w:id="91"/>
     </w:p>
@@ -21033,7 +21734,7 @@
           <w:rPr>
             <w:noProof/>
           </w:rPr>
-          <w:t>49</w:t>
+          <w:t>47</w:t>
         </w:r>
         <w:r>
           <w:rPr>
@@ -24447,7 +25148,7 @@
 </file>
 
 <file path=customXml/itemProps1.xml><?xml version="1.0" encoding="utf-8"?>
-<ds:datastoreItem xmlns:ds="http://schemas.openxmlformats.org/officeDocument/2006/customXml" ds:itemID="{4E14AEFB-317E-4C19-B582-E6F070499628}">
+<ds:datastoreItem xmlns:ds="http://schemas.openxmlformats.org/officeDocument/2006/customXml" ds:itemID="{D49EC863-96B4-462A-8D4C-405F78CD5267}">
   <ds:schemaRefs>
     <ds:schemaRef ds:uri="http://schemas.openxmlformats.org/officeDocument/2006/bibliography"/>
   </ds:schemaRefs>

</xml_diff>